<commit_message>
final update day 1
</commit_message>
<xml_diff>
--- a/hw/hw1.docx
+++ b/hw/hw1.docx
@@ -174,7 +174,6 @@
           <w:ilvl w:val="0"/>
           <w:numId w:val="1002"/>
         </w:numPr>
-        <w:pStyle w:val="Compact"/>
       </w:pPr>
       <w:r>
         <w:t xml:space="preserve">Crea un vector que muestre la siguiente frase: El individuo tiene un imc de</w:t>
@@ -186,14 +185,162 @@
         <w:t xml:space="preserve">(tu respuesta en 3). Hint : junta texto con el vector imc</w:t>
       </w:r>
     </w:p>
+    <w:p>
+      <w:pPr>
+        <w:numPr>
+          <w:ilvl w:val="0"/>
+          <w:numId w:val="1002"/>
+        </w:numPr>
+      </w:pPr>
+      <w:r>
+        <w:t xml:space="preserve">Copia la siguiente linea y correla en RStudio, que observas? Si hay algun error, intenta resolverlo</w:t>
+      </w:r>
+    </w:p>
+    <w:p>
+      <w:pPr>
+        <w:pStyle w:val="SourceCode"/>
+      </w:pPr>
+      <w:r>
+        <w:rPr>
+          <w:rStyle w:val="NormalTok"/>
+        </w:rPr>
+        <w:t xml:space="preserve">mivector1 </w:t>
+      </w:r>
+      <w:r>
+        <w:rPr>
+          <w:rStyle w:val="OtherTok"/>
+        </w:rPr>
+        <w:t xml:space="preserve">=</w:t>
+      </w:r>
+      <w:r>
+        <w:rPr>
+          <w:rStyle w:val="NormalTok"/>
+        </w:rPr>
+        <w:t xml:space="preserve"> </w:t>
+      </w:r>
+      <w:r>
+        <w:rPr>
+          <w:rStyle w:val="FunctionTok"/>
+        </w:rPr>
+        <w:t xml:space="preserve">c</w:t>
+      </w:r>
+      <w:r>
+        <w:rPr>
+          <w:rStyle w:val="NormalTok"/>
+        </w:rPr>
+        <w:t xml:space="preserve">(</w:t>
+      </w:r>
+      <w:r>
+        <w:rPr>
+          <w:rStyle w:val="DecValTok"/>
+        </w:rPr>
+        <w:t xml:space="preserve">1</w:t>
+      </w:r>
+      <w:r>
+        <w:rPr>
+          <w:rStyle w:val="SpecialCharTok"/>
+        </w:rPr>
+        <w:t xml:space="preserve">:</w:t>
+      </w:r>
+      <w:r>
+        <w:rPr>
+          <w:rStyle w:val="DecValTok"/>
+        </w:rPr>
+        <w:t xml:space="preserve">100</w:t>
+      </w:r>
+      <w:r>
+        <w:rPr>
+          <w:rStyle w:val="NormalTok"/>
+        </w:rPr>
+        <w:t xml:space="preserve">)</w:t>
+      </w:r>
+      <w:r>
+        <w:br/>
+      </w:r>
+      <w:r>
+        <w:rPr>
+          <w:rStyle w:val="NormalTok"/>
+        </w:rPr>
+        <w:t xml:space="preserve">mivector1 </w:t>
+      </w:r>
+      <w:r>
+        <w:rPr>
+          <w:rStyle w:val="OtherTok"/>
+        </w:rPr>
+        <w:t xml:space="preserve">=</w:t>
+      </w:r>
+      <w:r>
+        <w:rPr>
+          <w:rStyle w:val="NormalTok"/>
+        </w:rPr>
+        <w:t xml:space="preserve"> (</w:t>
+      </w:r>
+      <w:r>
+        <w:rPr>
+          <w:rStyle w:val="DecValTok"/>
+        </w:rPr>
+        <w:t xml:space="preserve">101</w:t>
+      </w:r>
+      <w:r>
+        <w:rPr>
+          <w:rStyle w:val="SpecialCharTok"/>
+        </w:rPr>
+        <w:t xml:space="preserve">:</w:t>
+      </w:r>
+      <w:r>
+        <w:rPr>
+          <w:rStyle w:val="DecValTok"/>
+        </w:rPr>
+        <w:t xml:space="preserve">200</w:t>
+      </w:r>
+      <w:r>
+        <w:rPr>
+          <w:rStyle w:val="NormalTok"/>
+        </w:rPr>
+        <w:t xml:space="preserve">)</w:t>
+      </w:r>
+      <w:r>
+        <w:br/>
+      </w:r>
+      <w:r>
+        <w:rPr>
+          <w:rStyle w:val="NormalTok"/>
+        </w:rPr>
+        <w:t xml:space="preserve">mivector3 </w:t>
+      </w:r>
+      <w:r>
+        <w:rPr>
+          <w:rStyle w:val="OtherTok"/>
+        </w:rPr>
+        <w:t xml:space="preserve">=</w:t>
+      </w:r>
+      <w:r>
+        <w:rPr>
+          <w:rStyle w:val="NormalTok"/>
+        </w:rPr>
+        <w:t xml:space="preserve"> </w:t>
+      </w:r>
+      <w:r>
+        <w:rPr>
+          <w:rStyle w:val="FunctionTok"/>
+        </w:rPr>
+        <w:t xml:space="preserve">c</w:t>
+      </w:r>
+      <w:r>
+        <w:rPr>
+          <w:rStyle w:val="NormalTok"/>
+        </w:rPr>
+        <w:t xml:space="preserve">(mivector1, mivector2)</w:t>
+      </w:r>
+    </w:p>
     <w:bookmarkEnd w:id="20"/>
-    <w:bookmarkStart w:id="21" w:name="problema-2.-vectores-y-dataframes"/>
+    <w:bookmarkStart w:id="21" w:name="problema-2.-vectores-dataframes-y-listas"/>
     <w:p>
       <w:pPr>
         <w:pStyle w:val="Heading2"/>
       </w:pPr>
       <w:r>
-        <w:t xml:space="preserve">Problema 2. Vectores y dataframes</w:t>
+        <w:t xml:space="preserve">Problema 2. Vectores, dataframes y listas</w:t>
       </w:r>
     </w:p>
     <w:p>
@@ -278,6 +425,28 @@
       </w:pPr>
       <w:r>
         <w:t xml:space="preserve">Accede a la columna cat</w:t>
+      </w:r>
+    </w:p>
+    <w:p>
+      <w:pPr>
+        <w:numPr>
+          <w:ilvl w:val="0"/>
+          <w:numId w:val="1003"/>
+        </w:numPr>
+      </w:pPr>
+      <w:r>
+        <w:t xml:space="preserve">Crea una lista que contenga el vector kg, el vector, imc y el dataframe imc_df</w:t>
+      </w:r>
+    </w:p>
+    <w:p>
+      <w:pPr>
+        <w:numPr>
+          <w:ilvl w:val="0"/>
+          <w:numId w:val="1003"/>
+        </w:numPr>
+      </w:pPr>
+      <w:r>
+        <w:t xml:space="preserve">Accede a la columna cat dentro de la lista</w:t>
       </w:r>
     </w:p>
     <w:bookmarkEnd w:id="21"/>

</xml_diff>

<commit_message>
day 1 hw1 update
</commit_message>
<xml_diff>
--- a/hw/hw1.docx
+++ b/hw/hw1.docx
@@ -73,7 +73,7 @@
         <w:t xml:space="preserve"> </w:t>
       </w:r>
       <w:r>
-        <w:t xml:space="preserve">21,</w:t>
+        <w:t xml:space="preserve">22,</w:t>
       </w:r>
       <w:r>
         <w:t xml:space="preserve"> </w:t>
@@ -168,35 +168,13 @@
     </w:p>
     <w:p>
       <w:pPr>
-        <w:pStyle w:val="BodyText"/>
-      </w:pPr>
-      <w:r>
-        <w:t xml:space="preserve">No, el imc se encuentra en el rango de peso normal</w:t>
-      </w:r>
-    </w:p>
-    <w:p>
-      <w:pPr>
-        <w:pStyle w:val="BodyText"/>
-      </w:pPr>
-      <w:r>
-        <w:t xml:space="preserve">5 Crea un vector que contenga al vector kg, mt y bmi</w:t>
-      </w:r>
-    </w:p>
-    <w:p>
-      <w:pPr>
         <w:numPr>
           <w:ilvl w:val="0"/>
           <w:numId w:val="1002"/>
         </w:numPr>
       </w:pPr>
       <w:r>
-        <w:t xml:space="preserve">Crea un vector que muestre la siguiente frase: El individuo tiene un imc de</w:t>
-      </w:r>
-      <w:r>
-        <w:t xml:space="preserve"> </w:t>
-      </w:r>
-      <w:r>
-        <w:t xml:space="preserve">(tu respuesta en 3). Hint : junta texto con el vector imc</w:t>
+        <w:t xml:space="preserve">Crea un vector que contenga al vector kg, mt y imc</w:t>
       </w:r>
     </w:p>
     <w:p>
@@ -207,15 +185,24 @@
         </w:numPr>
       </w:pPr>
       <w:r>
+        <w:t xml:space="preserve">Crea un vector que muestre la siguiente frase: El individuo tiene un imc de</w:t>
+      </w:r>
+      <w:r>
+        <w:t xml:space="preserve"> </w:t>
+      </w:r>
+      <w:r>
+        <w:t xml:space="preserve">(tu respuesta en 3). Hint : junta texto con el vector imc</w:t>
+      </w:r>
+    </w:p>
+    <w:p>
+      <w:pPr>
+        <w:numPr>
+          <w:ilvl w:val="0"/>
+          <w:numId w:val="1002"/>
+        </w:numPr>
+      </w:pPr>
+      <w:r>
         <w:t xml:space="preserve">Copia la siguiente linea y correla en RStudio, que observas? Si hay algun error, intenta resolverlo</w:t>
-      </w:r>
-    </w:p>
-    <w:p>
-      <w:pPr>
-        <w:pStyle w:val="FirstParagraph"/>
-      </w:pPr>
-      <w:r>
-        <w:t xml:space="preserve">Mi vector1 se reescribio porque no cambie el nombre y como consecuencia mivector3 no puede ser creado</w:t>
       </w:r>
     </w:p>
     <w:bookmarkEnd w:id="20"/>
@@ -526,11 +513,11 @@
       </w:pPr>
     </w:lvl>
   </w:abstractNum>
-  <w:abstractNum w:abstractNumId="99416">
-    <w:nsid w:val="A99416"/>
+  <w:abstractNum w:abstractNumId="99415">
+    <w:nsid w:val="A99415"/>
     <w:multiLevelType w:val="multilevel"/>
     <w:lvl w:ilvl="0">
-      <w:start w:val="6"/>
+      <w:start w:val="5"/>
       <w:numFmt w:val="decimal"/>
       <w:lvlText w:val="%1."/>
       <w:lvlJc w:val="left"/>
@@ -539,7 +526,7 @@
       </w:pPr>
     </w:lvl>
     <w:lvl w:ilvl="1">
-      <w:start w:val="6"/>
+      <w:start w:val="5"/>
       <w:numFmt w:val="decimal"/>
       <w:lvlText w:val="%2."/>
       <w:lvlJc w:val="left"/>
@@ -548,7 +535,7 @@
       </w:pPr>
     </w:lvl>
     <w:lvl w:ilvl="2">
-      <w:start w:val="6"/>
+      <w:start w:val="5"/>
       <w:numFmt w:val="decimal"/>
       <w:lvlText w:val="%3."/>
       <w:lvlJc w:val="left"/>
@@ -557,7 +544,7 @@
       </w:pPr>
     </w:lvl>
     <w:lvl w:ilvl="3">
-      <w:start w:val="6"/>
+      <w:start w:val="5"/>
       <w:numFmt w:val="decimal"/>
       <w:lvlText w:val="%4."/>
       <w:lvlJc w:val="left"/>
@@ -566,7 +553,7 @@
       </w:pPr>
     </w:lvl>
     <w:lvl w:ilvl="4">
-      <w:start w:val="6"/>
+      <w:start w:val="5"/>
       <w:numFmt w:val="decimal"/>
       <w:lvlText w:val="%5."/>
       <w:lvlJc w:val="left"/>
@@ -575,7 +562,7 @@
       </w:pPr>
     </w:lvl>
     <w:lvl w:ilvl="5">
-      <w:start w:val="6"/>
+      <w:start w:val="5"/>
       <w:numFmt w:val="decimal"/>
       <w:lvlText w:val="%6."/>
       <w:lvlJc w:val="left"/>
@@ -584,7 +571,7 @@
       </w:pPr>
     </w:lvl>
     <w:lvl w:ilvl="6">
-      <w:start w:val="6"/>
+      <w:start w:val="5"/>
       <w:numFmt w:val="decimal"/>
       <w:lvlText w:val="%7."/>
       <w:lvlJc w:val="left"/>
@@ -593,7 +580,7 @@
       </w:pPr>
     </w:lvl>
     <w:lvl w:ilvl="7">
-      <w:start w:val="6"/>
+      <w:start w:val="5"/>
       <w:numFmt w:val="decimal"/>
       <w:lvlText w:val="%8."/>
       <w:lvlJc w:val="left"/>
@@ -602,7 +589,7 @@
       </w:pPr>
     </w:lvl>
     <w:lvl w:ilvl="8">
-      <w:start w:val="6"/>
+      <w:start w:val="5"/>
       <w:numFmt w:val="decimal"/>
       <w:lvlText w:val="%9."/>
       <w:lvlJc w:val="left"/>
@@ -645,33 +632,33 @@
     </w:lvlOverride>
   </w:num>
   <w:num w:numId="1002">
-    <w:abstractNumId w:val="99416"/>
+    <w:abstractNumId w:val="99415"/>
     <w:lvlOverride w:ilvl="0">
-      <w:startOverride w:val="6"/>
+      <w:startOverride w:val="5"/>
     </w:lvlOverride>
     <w:lvlOverride w:ilvl="1">
-      <w:startOverride w:val="6"/>
+      <w:startOverride w:val="5"/>
     </w:lvlOverride>
     <w:lvlOverride w:ilvl="2">
-      <w:startOverride w:val="6"/>
+      <w:startOverride w:val="5"/>
     </w:lvlOverride>
     <w:lvlOverride w:ilvl="3">
-      <w:startOverride w:val="6"/>
+      <w:startOverride w:val="5"/>
     </w:lvlOverride>
     <w:lvlOverride w:ilvl="4">
-      <w:startOverride w:val="6"/>
+      <w:startOverride w:val="5"/>
     </w:lvlOverride>
     <w:lvlOverride w:ilvl="5">
-      <w:startOverride w:val="6"/>
+      <w:startOverride w:val="5"/>
     </w:lvlOverride>
     <w:lvlOverride w:ilvl="6">
-      <w:startOverride w:val="6"/>
+      <w:startOverride w:val="5"/>
     </w:lvlOverride>
     <w:lvlOverride w:ilvl="7">
-      <w:startOverride w:val="6"/>
+      <w:startOverride w:val="5"/>
     </w:lvlOverride>
     <w:lvlOverride w:ilvl="8">
-      <w:startOverride w:val="6"/>
+      <w:startOverride w:val="5"/>
     </w:lvlOverride>
   </w:num>
   <w:num w:numId="1003">

</xml_diff>

<commit_message>
day 1 hw1 solved
</commit_message>
<xml_diff>
--- a/hw/hw1.docx
+++ b/hw/hw1.docx
@@ -97,28 +97,186 @@
           <w:ilvl w:val="0"/>
           <w:numId w:val="1001"/>
         </w:numPr>
+        <w:pStyle w:val="Compact"/>
       </w:pPr>
       <w:r>
         <w:t xml:space="preserve">Covierte 155 libras a kg (1 libra = 0.453592 kg) y guardalo en una variable llamada kg</w:t>
+      </w:r>
+    </w:p>
+    <w:p>
+      <w:pPr>
+        <w:pStyle w:val="SourceCode"/>
+      </w:pPr>
+      <w:r>
+        <w:rPr>
+          <w:rStyle w:val="CommentTok"/>
+        </w:rPr>
+        <w:t xml:space="preserve"># Uso operaciones con objetos</w:t>
+      </w:r>
+      <w:r>
+        <w:br/>
+      </w:r>
+      <w:r>
+        <w:rPr>
+          <w:rStyle w:val="NormalTok"/>
+        </w:rPr>
+        <w:t xml:space="preserve">kg </w:t>
+      </w:r>
+      <w:r>
+        <w:rPr>
+          <w:rStyle w:val="OtherTok"/>
+        </w:rPr>
+        <w:t xml:space="preserve">&lt;-</w:t>
+      </w:r>
+      <w:r>
+        <w:rPr>
+          <w:rStyle w:val="NormalTok"/>
+        </w:rPr>
+        <w:t xml:space="preserve"> </w:t>
+      </w:r>
+      <w:r>
+        <w:rPr>
+          <w:rStyle w:val="DecValTok"/>
+        </w:rPr>
+        <w:t xml:space="preserve">155</w:t>
+      </w:r>
+      <w:r>
+        <w:rPr>
+          <w:rStyle w:val="SpecialCharTok"/>
+        </w:rPr>
+        <w:t xml:space="preserve">*</w:t>
+      </w:r>
+      <w:r>
+        <w:rPr>
+          <w:rStyle w:val="FloatTok"/>
+        </w:rPr>
+        <w:t xml:space="preserve">0.453592</w:t>
+      </w:r>
+      <w:r>
+        <w:br/>
+      </w:r>
+      <w:r>
+        <w:br/>
+      </w:r>
+      <w:r>
+        <w:rPr>
+          <w:rStyle w:val="CommentTok"/>
+        </w:rPr>
+        <w:t xml:space="preserve"># Uso la funcion print para visualizar mi objeto en consola</w:t>
+      </w:r>
+      <w:r>
+        <w:br/>
+      </w:r>
+      <w:r>
+        <w:rPr>
+          <w:rStyle w:val="FunctionTok"/>
+        </w:rPr>
+        <w:t xml:space="preserve">print</w:t>
+      </w:r>
+      <w:r>
+        <w:rPr>
+          <w:rStyle w:val="NormalTok"/>
+        </w:rPr>
+        <w:t xml:space="preserve">(kg)</w:t>
+      </w:r>
+    </w:p>
+    <w:p>
+      <w:pPr>
+        <w:pStyle w:val="SourceCode"/>
+      </w:pPr>
+      <w:r>
+        <w:rPr>
+          <w:rStyle w:val="VerbatimChar"/>
+        </w:rPr>
+        <w:t xml:space="preserve">## [1] 70.30676</w:t>
       </w:r>
     </w:p>
     <w:p>
       <w:pPr>
         <w:numPr>
           <w:ilvl w:val="0"/>
-          <w:numId w:val="1001"/>
+          <w:numId w:val="1002"/>
         </w:numPr>
+        <w:pStyle w:val="Compact"/>
       </w:pPr>
       <w:r>
         <w:t xml:space="preserve">Convierte 160 cm a metros (100 cm = 1 mt) y guardalo en una variable llamada mt</w:t>
+      </w:r>
+    </w:p>
+    <w:p>
+      <w:pPr>
+        <w:pStyle w:val="SourceCode"/>
+      </w:pPr>
+      <w:r>
+        <w:rPr>
+          <w:rStyle w:val="NormalTok"/>
+        </w:rPr>
+        <w:t xml:space="preserve">mt </w:t>
+      </w:r>
+      <w:r>
+        <w:rPr>
+          <w:rStyle w:val="OtherTok"/>
+        </w:rPr>
+        <w:t xml:space="preserve">&lt;-</w:t>
+      </w:r>
+      <w:r>
+        <w:rPr>
+          <w:rStyle w:val="NormalTok"/>
+        </w:rPr>
+        <w:t xml:space="preserve"> </w:t>
+      </w:r>
+      <w:r>
+        <w:rPr>
+          <w:rStyle w:val="DecValTok"/>
+        </w:rPr>
+        <w:t xml:space="preserve">160</w:t>
+      </w:r>
+      <w:r>
+        <w:rPr>
+          <w:rStyle w:val="SpecialCharTok"/>
+        </w:rPr>
+        <w:t xml:space="preserve">/</w:t>
+      </w:r>
+      <w:r>
+        <w:rPr>
+          <w:rStyle w:val="DecValTok"/>
+        </w:rPr>
+        <w:t xml:space="preserve">100</w:t>
+      </w:r>
+      <w:r>
+        <w:br/>
+      </w:r>
+      <w:r>
+        <w:rPr>
+          <w:rStyle w:val="FunctionTok"/>
+        </w:rPr>
+        <w:t xml:space="preserve">print</w:t>
+      </w:r>
+      <w:r>
+        <w:rPr>
+          <w:rStyle w:val="NormalTok"/>
+        </w:rPr>
+        <w:t xml:space="preserve">(mt)</w:t>
+      </w:r>
+    </w:p>
+    <w:p>
+      <w:pPr>
+        <w:pStyle w:val="SourceCode"/>
+      </w:pPr>
+      <w:r>
+        <w:rPr>
+          <w:rStyle w:val="VerbatimChar"/>
+        </w:rPr>
+        <w:t xml:space="preserve">## [1] 1.6</w:t>
       </w:r>
     </w:p>
     <w:p>
       <w:pPr>
         <w:numPr>
           <w:ilvl w:val="0"/>
-          <w:numId w:val="1001"/>
+          <w:numId w:val="1003"/>
         </w:numPr>
+        <w:pStyle w:val="Compact"/>
       </w:pPr>
       <w:r>
         <w:t xml:space="preserve">Estima el indice de masa corporal (kg/(mt)^2) usando la respuesta de 1 y 2 y</w:t>
@@ -128,14 +286,97 @@
       </w:r>
       <w:r>
         <w:t xml:space="preserve">guardalo en una variable llamada imc</w:t>
+      </w:r>
+    </w:p>
+    <w:p>
+      <w:pPr>
+        <w:pStyle w:val="SourceCode"/>
+      </w:pPr>
+      <w:r>
+        <w:rPr>
+          <w:rStyle w:val="CommentTok"/>
+        </w:rPr>
+        <w:t xml:space="preserve"># Llamo a los objetos que cree previamente</w:t>
+      </w:r>
+      <w:r>
+        <w:br/>
+      </w:r>
+      <w:r>
+        <w:rPr>
+          <w:rStyle w:val="NormalTok"/>
+        </w:rPr>
+        <w:t xml:space="preserve">imc </w:t>
+      </w:r>
+      <w:r>
+        <w:rPr>
+          <w:rStyle w:val="OtherTok"/>
+        </w:rPr>
+        <w:t xml:space="preserve">&lt;-</w:t>
+      </w:r>
+      <w:r>
+        <w:rPr>
+          <w:rStyle w:val="NormalTok"/>
+        </w:rPr>
+        <w:t xml:space="preserve"> kg</w:t>
+      </w:r>
+      <w:r>
+        <w:rPr>
+          <w:rStyle w:val="SpecialCharTok"/>
+        </w:rPr>
+        <w:t xml:space="preserve">/</w:t>
+      </w:r>
+      <w:r>
+        <w:rPr>
+          <w:rStyle w:val="NormalTok"/>
+        </w:rPr>
+        <w:t xml:space="preserve">mt</w:t>
+      </w:r>
+      <w:r>
+        <w:rPr>
+          <w:rStyle w:val="SpecialCharTok"/>
+        </w:rPr>
+        <w:t xml:space="preserve">^</w:t>
+      </w:r>
+      <w:r>
+        <w:rPr>
+          <w:rStyle w:val="DecValTok"/>
+        </w:rPr>
+        <w:t xml:space="preserve">2</w:t>
+      </w:r>
+      <w:r>
+        <w:br/>
+      </w:r>
+      <w:r>
+        <w:rPr>
+          <w:rStyle w:val="FunctionTok"/>
+        </w:rPr>
+        <w:t xml:space="preserve">print</w:t>
+      </w:r>
+      <w:r>
+        <w:rPr>
+          <w:rStyle w:val="NormalTok"/>
+        </w:rPr>
+        <w:t xml:space="preserve">(imc)</w:t>
+      </w:r>
+    </w:p>
+    <w:p>
+      <w:pPr>
+        <w:pStyle w:val="SourceCode"/>
+      </w:pPr>
+      <w:r>
+        <w:rPr>
+          <w:rStyle w:val="VerbatimChar"/>
+        </w:rPr>
+        <w:t xml:space="preserve">## [1] 27.46358</w:t>
       </w:r>
     </w:p>
     <w:p>
       <w:pPr>
         <w:numPr>
           <w:ilvl w:val="0"/>
-          <w:numId w:val="1001"/>
+          <w:numId w:val="1004"/>
         </w:numPr>
+        <w:pStyle w:val="Compact"/>
       </w:pPr>
       <w:r>
         <w:t xml:space="preserve">Utilizando el indice de masa corporal (imc) que estimaste, ¿podrías concluír</w:t>
@@ -168,21 +409,141 @@
     </w:p>
     <w:p>
       <w:pPr>
+        <w:pStyle w:val="SourceCode"/>
+      </w:pPr>
+      <w:r>
+        <w:rPr>
+          <w:rStyle w:val="CommentTok"/>
+        </w:rPr>
+        <w:t xml:space="preserve"># Uso una operacion logica</w:t>
+      </w:r>
+      <w:r>
+        <w:br/>
+      </w:r>
+      <w:r>
+        <w:rPr>
+          <w:rStyle w:val="NormalTok"/>
+        </w:rPr>
+        <w:t xml:space="preserve">imc </w:t>
+      </w:r>
+      <w:r>
+        <w:rPr>
+          <w:rStyle w:val="SpecialCharTok"/>
+        </w:rPr>
+        <w:t xml:space="preserve">&lt;</w:t>
+      </w:r>
+      <w:r>
+        <w:rPr>
+          <w:rStyle w:val="NormalTok"/>
+        </w:rPr>
+        <w:t xml:space="preserve"> </w:t>
+      </w:r>
+      <w:r>
+        <w:rPr>
+          <w:rStyle w:val="DecValTok"/>
+        </w:rPr>
+        <w:t xml:space="preserve">18</w:t>
+      </w:r>
+    </w:p>
+    <w:p>
+      <w:pPr>
+        <w:pStyle w:val="SourceCode"/>
+      </w:pPr>
+      <w:r>
+        <w:rPr>
+          <w:rStyle w:val="VerbatimChar"/>
+        </w:rPr>
+        <w:t xml:space="preserve">## [1] FALSE</w:t>
+      </w:r>
+    </w:p>
+    <w:p>
+      <w:pPr>
+        <w:pStyle w:val="FirstParagraph"/>
+      </w:pPr>
+      <w:r>
+        <w:t xml:space="preserve">No, el imc se encuentra en el rango de peso normal</w:t>
+      </w:r>
+    </w:p>
+    <w:p>
+      <w:pPr>
         <w:numPr>
           <w:ilvl w:val="0"/>
-          <w:numId w:val="1002"/>
+          <w:numId w:val="1005"/>
         </w:numPr>
+        <w:pStyle w:val="Compact"/>
       </w:pPr>
       <w:r>
         <w:t xml:space="preserve">Crea un vector que contenga al vector kg, mt y imc</w:t>
+      </w:r>
+    </w:p>
+    <w:p>
+      <w:pPr>
+        <w:pStyle w:val="SourceCode"/>
+      </w:pPr>
+      <w:r>
+        <w:rPr>
+          <w:rStyle w:val="NormalTok"/>
+        </w:rPr>
+        <w:t xml:space="preserve">antrop </w:t>
+      </w:r>
+      <w:r>
+        <w:rPr>
+          <w:rStyle w:val="OtherTok"/>
+        </w:rPr>
+        <w:t xml:space="preserve">&lt;-</w:t>
+      </w:r>
+      <w:r>
+        <w:rPr>
+          <w:rStyle w:val="NormalTok"/>
+        </w:rPr>
+        <w:t xml:space="preserve"> </w:t>
+      </w:r>
+      <w:r>
+        <w:rPr>
+          <w:rStyle w:val="FunctionTok"/>
+        </w:rPr>
+        <w:t xml:space="preserve">c</w:t>
+      </w:r>
+      <w:r>
+        <w:rPr>
+          <w:rStyle w:val="NormalTok"/>
+        </w:rPr>
+        <w:t xml:space="preserve">(kg, mt, imc)</w:t>
+      </w:r>
+      <w:r>
+        <w:br/>
+      </w:r>
+      <w:r>
+        <w:rPr>
+          <w:rStyle w:val="FunctionTok"/>
+        </w:rPr>
+        <w:t xml:space="preserve">print</w:t>
+      </w:r>
+      <w:r>
+        <w:rPr>
+          <w:rStyle w:val="NormalTok"/>
+        </w:rPr>
+        <w:t xml:space="preserve">(antrop)</w:t>
+      </w:r>
+    </w:p>
+    <w:p>
+      <w:pPr>
+        <w:pStyle w:val="SourceCode"/>
+      </w:pPr>
+      <w:r>
+        <w:rPr>
+          <w:rStyle w:val="VerbatimChar"/>
+        </w:rPr>
+        <w:t xml:space="preserve">## [1] 70.30676  1.60000 27.46358</w:t>
       </w:r>
     </w:p>
     <w:p>
       <w:pPr>
         <w:numPr>
           <w:ilvl w:val="0"/>
-          <w:numId w:val="1002"/>
+          <w:numId w:val="1006"/>
         </w:numPr>
+        <w:pStyle w:val="Compact"/>
       </w:pPr>
       <w:r>
         <w:t xml:space="preserve">Crea un vector que muestre la siguiente frase: El individuo tiene un imc de</w:t>
@@ -192,17 +553,412 @@
       </w:r>
       <w:r>
         <w:t xml:space="preserve">(tu respuesta en 3). Hint : junta texto con el vector imc</w:t>
+      </w:r>
+    </w:p>
+    <w:p>
+      <w:pPr>
+        <w:pStyle w:val="SourceCode"/>
+      </w:pPr>
+      <w:r>
+        <w:rPr>
+          <w:rStyle w:val="CommentTok"/>
+        </w:rPr>
+        <w:t xml:space="preserve"># Uso la funcion paste0 para juntar texto con el otro vector que cree previamente</w:t>
+      </w:r>
+      <w:r>
+        <w:br/>
+      </w:r>
+      <w:r>
+        <w:rPr>
+          <w:rStyle w:val="NormalTok"/>
+        </w:rPr>
+        <w:t xml:space="preserve">frase </w:t>
+      </w:r>
+      <w:r>
+        <w:rPr>
+          <w:rStyle w:val="OtherTok"/>
+        </w:rPr>
+        <w:t xml:space="preserve">&lt;-</w:t>
+      </w:r>
+      <w:r>
+        <w:rPr>
+          <w:rStyle w:val="NormalTok"/>
+        </w:rPr>
+        <w:t xml:space="preserve"> </w:t>
+      </w:r>
+      <w:r>
+        <w:rPr>
+          <w:rStyle w:val="FunctionTok"/>
+        </w:rPr>
+        <w:t xml:space="preserve">paste0</w:t>
+      </w:r>
+      <w:r>
+        <w:rPr>
+          <w:rStyle w:val="NormalTok"/>
+        </w:rPr>
+        <w:t xml:space="preserve">(</w:t>
+      </w:r>
+      <w:r>
+        <w:rPr>
+          <w:rStyle w:val="StringTok"/>
+        </w:rPr>
+        <w:t xml:space="preserve">"El individuo tiene un imc de: "</w:t>
+      </w:r>
+      <w:r>
+        <w:rPr>
+          <w:rStyle w:val="NormalTok"/>
+        </w:rPr>
+        <w:t xml:space="preserve">, imc)</w:t>
+      </w:r>
+      <w:r>
+        <w:br/>
+      </w:r>
+      <w:r>
+        <w:rPr>
+          <w:rStyle w:val="FunctionTok"/>
+        </w:rPr>
+        <w:t xml:space="preserve">print</w:t>
+      </w:r>
+      <w:r>
+        <w:rPr>
+          <w:rStyle w:val="NormalTok"/>
+        </w:rPr>
+        <w:t xml:space="preserve">(frase)</w:t>
+      </w:r>
+    </w:p>
+    <w:p>
+      <w:pPr>
+        <w:pStyle w:val="SourceCode"/>
+      </w:pPr>
+      <w:r>
+        <w:rPr>
+          <w:rStyle w:val="VerbatimChar"/>
+        </w:rPr>
+        <w:t xml:space="preserve">## [1] "El individuo tiene un imc de: 27.463578125"</w:t>
       </w:r>
     </w:p>
     <w:p>
       <w:pPr>
         <w:numPr>
           <w:ilvl w:val="0"/>
-          <w:numId w:val="1002"/>
+          <w:numId w:val="1007"/>
         </w:numPr>
+        <w:pStyle w:val="Compact"/>
       </w:pPr>
       <w:r>
         <w:t xml:space="preserve">Copia la siguiente linea y correla en RStudio, que observas? Si hay algun error, intenta resolverlo</w:t>
+      </w:r>
+    </w:p>
+    <w:p>
+      <w:pPr>
+        <w:pStyle w:val="SourceCode"/>
+      </w:pPr>
+      <w:r>
+        <w:rPr>
+          <w:rStyle w:val="NormalTok"/>
+        </w:rPr>
+        <w:t xml:space="preserve">mivector1 </w:t>
+      </w:r>
+      <w:r>
+        <w:rPr>
+          <w:rStyle w:val="OtherTok"/>
+        </w:rPr>
+        <w:t xml:space="preserve">=</w:t>
+      </w:r>
+      <w:r>
+        <w:rPr>
+          <w:rStyle w:val="NormalTok"/>
+        </w:rPr>
+        <w:t xml:space="preserve"> </w:t>
+      </w:r>
+      <w:r>
+        <w:rPr>
+          <w:rStyle w:val="FunctionTok"/>
+        </w:rPr>
+        <w:t xml:space="preserve">c</w:t>
+      </w:r>
+      <w:r>
+        <w:rPr>
+          <w:rStyle w:val="NormalTok"/>
+        </w:rPr>
+        <w:t xml:space="preserve">(</w:t>
+      </w:r>
+      <w:r>
+        <w:rPr>
+          <w:rStyle w:val="DecValTok"/>
+        </w:rPr>
+        <w:t xml:space="preserve">1</w:t>
+      </w:r>
+      <w:r>
+        <w:rPr>
+          <w:rStyle w:val="SpecialCharTok"/>
+        </w:rPr>
+        <w:t xml:space="preserve">:</w:t>
+      </w:r>
+      <w:r>
+        <w:rPr>
+          <w:rStyle w:val="DecValTok"/>
+        </w:rPr>
+        <w:t xml:space="preserve">100</w:t>
+      </w:r>
+      <w:r>
+        <w:rPr>
+          <w:rStyle w:val="NormalTok"/>
+        </w:rPr>
+        <w:t xml:space="preserve">)</w:t>
+      </w:r>
+      <w:r>
+        <w:br/>
+      </w:r>
+      <w:r>
+        <w:rPr>
+          <w:rStyle w:val="NormalTok"/>
+        </w:rPr>
+        <w:t xml:space="preserve">mivector1 </w:t>
+      </w:r>
+      <w:r>
+        <w:rPr>
+          <w:rStyle w:val="OtherTok"/>
+        </w:rPr>
+        <w:t xml:space="preserve">=</w:t>
+      </w:r>
+      <w:r>
+        <w:rPr>
+          <w:rStyle w:val="NormalTok"/>
+        </w:rPr>
+        <w:t xml:space="preserve"> (</w:t>
+      </w:r>
+      <w:r>
+        <w:rPr>
+          <w:rStyle w:val="DecValTok"/>
+        </w:rPr>
+        <w:t xml:space="preserve">101</w:t>
+      </w:r>
+      <w:r>
+        <w:rPr>
+          <w:rStyle w:val="SpecialCharTok"/>
+        </w:rPr>
+        <w:t xml:space="preserve">:</w:t>
+      </w:r>
+      <w:r>
+        <w:rPr>
+          <w:rStyle w:val="DecValTok"/>
+        </w:rPr>
+        <w:t xml:space="preserve">200</w:t>
+      </w:r>
+      <w:r>
+        <w:rPr>
+          <w:rStyle w:val="NormalTok"/>
+        </w:rPr>
+        <w:t xml:space="preserve">)</w:t>
+      </w:r>
+      <w:r>
+        <w:br/>
+      </w:r>
+      <w:r>
+        <w:rPr>
+          <w:rStyle w:val="NormalTok"/>
+        </w:rPr>
+        <w:t xml:space="preserve">mivector3 </w:t>
+      </w:r>
+      <w:r>
+        <w:rPr>
+          <w:rStyle w:val="OtherTok"/>
+        </w:rPr>
+        <w:t xml:space="preserve">=</w:t>
+      </w:r>
+      <w:r>
+        <w:rPr>
+          <w:rStyle w:val="NormalTok"/>
+        </w:rPr>
+        <w:t xml:space="preserve"> </w:t>
+      </w:r>
+      <w:r>
+        <w:rPr>
+          <w:rStyle w:val="FunctionTok"/>
+        </w:rPr>
+        <w:t xml:space="preserve">c</w:t>
+      </w:r>
+      <w:r>
+        <w:rPr>
+          <w:rStyle w:val="NormalTok"/>
+        </w:rPr>
+        <w:t xml:space="preserve">(mivector1, mivector2)</w:t>
+      </w:r>
+      <w:r>
+        <w:br/>
+      </w:r>
+      <w:r>
+        <w:br/>
+      </w:r>
+      <w:r>
+        <w:rPr>
+          <w:rStyle w:val="CommentTok"/>
+        </w:rPr>
+        <w:t xml:space="preserve"># Leo el error que me arroja la consola:</w:t>
+      </w:r>
+      <w:r>
+        <w:br/>
+      </w:r>
+      <w:r>
+        <w:rPr>
+          <w:rStyle w:val="CommentTok"/>
+        </w:rPr>
+        <w:t xml:space="preserve"># Error:</w:t>
+      </w:r>
+      <w:r>
+        <w:br/>
+      </w:r>
+      <w:r>
+        <w:rPr>
+          <w:rStyle w:val="CommentTok"/>
+        </w:rPr>
+        <w:t xml:space="preserve">#! object 'mivector2' not found</w:t>
+      </w:r>
+    </w:p>
+    <w:p>
+      <w:pPr>
+        <w:pStyle w:val="FirstParagraph"/>
+      </w:pPr>
+      <w:r>
+        <w:t xml:space="preserve">Mi vector2 no existe porque vector1 se reescribio porque no cambie el nombre y como consecuencia mivector3 no puede ser creado. Corregido:</w:t>
+      </w:r>
+    </w:p>
+    <w:p>
+      <w:pPr>
+        <w:pStyle w:val="SourceCode"/>
+      </w:pPr>
+      <w:r>
+        <w:rPr>
+          <w:rStyle w:val="NormalTok"/>
+        </w:rPr>
+        <w:t xml:space="preserve">mivector1 </w:t>
+      </w:r>
+      <w:r>
+        <w:rPr>
+          <w:rStyle w:val="OtherTok"/>
+        </w:rPr>
+        <w:t xml:space="preserve">=</w:t>
+      </w:r>
+      <w:r>
+        <w:rPr>
+          <w:rStyle w:val="NormalTok"/>
+        </w:rPr>
+        <w:t xml:space="preserve"> </w:t>
+      </w:r>
+      <w:r>
+        <w:rPr>
+          <w:rStyle w:val="FunctionTok"/>
+        </w:rPr>
+        <w:t xml:space="preserve">c</w:t>
+      </w:r>
+      <w:r>
+        <w:rPr>
+          <w:rStyle w:val="NormalTok"/>
+        </w:rPr>
+        <w:t xml:space="preserve">(</w:t>
+      </w:r>
+      <w:r>
+        <w:rPr>
+          <w:rStyle w:val="DecValTok"/>
+        </w:rPr>
+        <w:t xml:space="preserve">1</w:t>
+      </w:r>
+      <w:r>
+        <w:rPr>
+          <w:rStyle w:val="SpecialCharTok"/>
+        </w:rPr>
+        <w:t xml:space="preserve">:</w:t>
+      </w:r>
+      <w:r>
+        <w:rPr>
+          <w:rStyle w:val="DecValTok"/>
+        </w:rPr>
+        <w:t xml:space="preserve">100</w:t>
+      </w:r>
+      <w:r>
+        <w:rPr>
+          <w:rStyle w:val="NormalTok"/>
+        </w:rPr>
+        <w:t xml:space="preserve">)</w:t>
+      </w:r>
+      <w:r>
+        <w:br/>
+      </w:r>
+      <w:r>
+        <w:rPr>
+          <w:rStyle w:val="NormalTok"/>
+        </w:rPr>
+        <w:t xml:space="preserve">mivector2 </w:t>
+      </w:r>
+      <w:r>
+        <w:rPr>
+          <w:rStyle w:val="OtherTok"/>
+        </w:rPr>
+        <w:t xml:space="preserve">=</w:t>
+      </w:r>
+      <w:r>
+        <w:rPr>
+          <w:rStyle w:val="NormalTok"/>
+        </w:rPr>
+        <w:t xml:space="preserve"> (</w:t>
+      </w:r>
+      <w:r>
+        <w:rPr>
+          <w:rStyle w:val="DecValTok"/>
+        </w:rPr>
+        <w:t xml:space="preserve">101</w:t>
+      </w:r>
+      <w:r>
+        <w:rPr>
+          <w:rStyle w:val="SpecialCharTok"/>
+        </w:rPr>
+        <w:t xml:space="preserve">:</w:t>
+      </w:r>
+      <w:r>
+        <w:rPr>
+          <w:rStyle w:val="DecValTok"/>
+        </w:rPr>
+        <w:t xml:space="preserve">200</w:t>
+      </w:r>
+      <w:r>
+        <w:rPr>
+          <w:rStyle w:val="NormalTok"/>
+        </w:rPr>
+        <w:t xml:space="preserve">)</w:t>
+      </w:r>
+      <w:r>
+        <w:br/>
+      </w:r>
+      <w:r>
+        <w:rPr>
+          <w:rStyle w:val="NormalTok"/>
+        </w:rPr>
+        <w:t xml:space="preserve">mivector3 </w:t>
+      </w:r>
+      <w:r>
+        <w:rPr>
+          <w:rStyle w:val="OtherTok"/>
+        </w:rPr>
+        <w:t xml:space="preserve">=</w:t>
+      </w:r>
+      <w:r>
+        <w:rPr>
+          <w:rStyle w:val="NormalTok"/>
+        </w:rPr>
+        <w:t xml:space="preserve"> </w:t>
+      </w:r>
+      <w:r>
+        <w:rPr>
+          <w:rStyle w:val="FunctionTok"/>
+        </w:rPr>
+        <w:t xml:space="preserve">c</w:t>
+      </w:r>
+      <w:r>
+        <w:rPr>
+          <w:rStyle w:val="NormalTok"/>
+        </w:rPr>
+        <w:t xml:space="preserve">(mivector1, mivector2)</w:t>
       </w:r>
     </w:p>
     <w:bookmarkEnd w:id="20"/>
@@ -219,8 +975,9 @@
       <w:pPr>
         <w:numPr>
           <w:ilvl w:val="0"/>
-          <w:numId w:val="1003"/>
+          <w:numId w:val="1008"/>
         </w:numPr>
+        <w:pStyle w:val="Compact"/>
       </w:pPr>
       <w:r>
         <w:t xml:space="preserve">Crea un vector con los nombres de las categorias de imc segun la OMS (Bajo peso, Peso normal, Sobrepeso,</w:t>
@@ -230,25 +987,233 @@
       </w:r>
       <w:r>
         <w:t xml:space="preserve">Obesidad grado I, Obesidad grado II, Obesidad grado III) y llamalo cat_names</w:t>
+      </w:r>
+    </w:p>
+    <w:p>
+      <w:pPr>
+        <w:pStyle w:val="SourceCode"/>
+      </w:pPr>
+      <w:r>
+        <w:rPr>
+          <w:rStyle w:val="NormalTok"/>
+        </w:rPr>
+        <w:t xml:space="preserve">cat_names </w:t>
+      </w:r>
+      <w:r>
+        <w:rPr>
+          <w:rStyle w:val="OtherTok"/>
+        </w:rPr>
+        <w:t xml:space="preserve">&lt;-</w:t>
+      </w:r>
+      <w:r>
+        <w:rPr>
+          <w:rStyle w:val="NormalTok"/>
+        </w:rPr>
+        <w:t xml:space="preserve"> </w:t>
+      </w:r>
+      <w:r>
+        <w:rPr>
+          <w:rStyle w:val="FunctionTok"/>
+        </w:rPr>
+        <w:t xml:space="preserve">c</w:t>
+      </w:r>
+      <w:r>
+        <w:rPr>
+          <w:rStyle w:val="NormalTok"/>
+        </w:rPr>
+        <w:t xml:space="preserve">(</w:t>
+      </w:r>
+      <w:r>
+        <w:rPr>
+          <w:rStyle w:val="StringTok"/>
+        </w:rPr>
+        <w:t xml:space="preserve">"Bajo peso"</w:t>
+      </w:r>
+      <w:r>
+        <w:rPr>
+          <w:rStyle w:val="NormalTok"/>
+        </w:rPr>
+        <w:t xml:space="preserve">, </w:t>
+      </w:r>
+      <w:r>
+        <w:rPr>
+          <w:rStyle w:val="StringTok"/>
+        </w:rPr>
+        <w:t xml:space="preserve">"Peso normal"</w:t>
+      </w:r>
+      <w:r>
+        <w:rPr>
+          <w:rStyle w:val="NormalTok"/>
+        </w:rPr>
+        <w:t xml:space="preserve">, </w:t>
+      </w:r>
+      <w:r>
+        <w:rPr>
+          <w:rStyle w:val="StringTok"/>
+        </w:rPr>
+        <w:t xml:space="preserve">"Sobrepeso"</w:t>
+      </w:r>
+      <w:r>
+        <w:rPr>
+          <w:rStyle w:val="NormalTok"/>
+        </w:rPr>
+        <w:t xml:space="preserve">,</w:t>
+      </w:r>
+      <w:r>
+        <w:br/>
+      </w:r>
+      <w:r>
+        <w:rPr>
+          <w:rStyle w:val="StringTok"/>
+        </w:rPr>
+        <w:t xml:space="preserve">"Obesidad grado I"</w:t>
+      </w:r>
+      <w:r>
+        <w:rPr>
+          <w:rStyle w:val="NormalTok"/>
+        </w:rPr>
+        <w:t xml:space="preserve">, </w:t>
+      </w:r>
+      <w:r>
+        <w:rPr>
+          <w:rStyle w:val="StringTok"/>
+        </w:rPr>
+        <w:t xml:space="preserve">"Obesidad grado II"</w:t>
+      </w:r>
+      <w:r>
+        <w:rPr>
+          <w:rStyle w:val="NormalTok"/>
+        </w:rPr>
+        <w:t xml:space="preserve">, </w:t>
+      </w:r>
+      <w:r>
+        <w:rPr>
+          <w:rStyle w:val="StringTok"/>
+        </w:rPr>
+        <w:t xml:space="preserve">"Obesidad grado III"</w:t>
+      </w:r>
+      <w:r>
+        <w:rPr>
+          <w:rStyle w:val="NormalTok"/>
+        </w:rPr>
+        <w:t xml:space="preserve">)</w:t>
+      </w:r>
+      <w:r>
+        <w:br/>
+      </w:r>
+      <w:r>
+        <w:rPr>
+          <w:rStyle w:val="FunctionTok"/>
+        </w:rPr>
+        <w:t xml:space="preserve">print</w:t>
+      </w:r>
+      <w:r>
+        <w:rPr>
+          <w:rStyle w:val="NormalTok"/>
+        </w:rPr>
+        <w:t xml:space="preserve">(cat_names)</w:t>
+      </w:r>
+    </w:p>
+    <w:p>
+      <w:pPr>
+        <w:pStyle w:val="SourceCode"/>
+      </w:pPr>
+      <w:r>
+        <w:rPr>
+          <w:rStyle w:val="VerbatimChar"/>
+        </w:rPr>
+        <w:t xml:space="preserve">## [1] "Bajo peso"          "Peso normal"        "Sobrepeso"         </w:t>
+      </w:r>
+      <w:r>
+        <w:br/>
+      </w:r>
+      <w:r>
+        <w:rPr>
+          <w:rStyle w:val="VerbatimChar"/>
+        </w:rPr>
+        <w:t xml:space="preserve">## [4] "Obesidad grado I"   "Obesidad grado II"  "Obesidad grado III"</w:t>
       </w:r>
     </w:p>
     <w:p>
       <w:pPr>
         <w:numPr>
           <w:ilvl w:val="0"/>
-          <w:numId w:val="1003"/>
+          <w:numId w:val="1009"/>
         </w:numPr>
+        <w:pStyle w:val="Compact"/>
       </w:pPr>
       <w:r>
         <w:t xml:space="preserve">Muestra unicamente las categorias de obesidad del vector que creaste</w:t>
+      </w:r>
+    </w:p>
+    <w:p>
+      <w:pPr>
+        <w:pStyle w:val="SourceCode"/>
+      </w:pPr>
+      <w:r>
+        <w:rPr>
+          <w:rStyle w:val="CommentTok"/>
+        </w:rPr>
+        <w:t xml:space="preserve"># Utilizo corchetes cuadrados y la funcion length para seleccionar los valores que quiero</w:t>
+      </w:r>
+      <w:r>
+        <w:br/>
+      </w:r>
+      <w:r>
+        <w:rPr>
+          <w:rStyle w:val="FunctionTok"/>
+        </w:rPr>
+        <w:t xml:space="preserve">print</w:t>
+      </w:r>
+      <w:r>
+        <w:rPr>
+          <w:rStyle w:val="NormalTok"/>
+        </w:rPr>
+        <w:t xml:space="preserve">(cat_names[</w:t>
+      </w:r>
+      <w:r>
+        <w:rPr>
+          <w:rStyle w:val="DecValTok"/>
+        </w:rPr>
+        <w:t xml:space="preserve">4</w:t>
+      </w:r>
+      <w:r>
+        <w:rPr>
+          <w:rStyle w:val="SpecialCharTok"/>
+        </w:rPr>
+        <w:t xml:space="preserve">:</w:t>
+      </w:r>
+      <w:r>
+        <w:rPr>
+          <w:rStyle w:val="FunctionTok"/>
+        </w:rPr>
+        <w:t xml:space="preserve">length</w:t>
+      </w:r>
+      <w:r>
+        <w:rPr>
+          <w:rStyle w:val="NormalTok"/>
+        </w:rPr>
+        <w:t xml:space="preserve">(cat_names)])</w:t>
+      </w:r>
+    </w:p>
+    <w:p>
+      <w:pPr>
+        <w:pStyle w:val="SourceCode"/>
+      </w:pPr>
+      <w:r>
+        <w:rPr>
+          <w:rStyle w:val="VerbatimChar"/>
+        </w:rPr>
+        <w:t xml:space="preserve">## [1] "Obesidad grado I"   "Obesidad grado II"  "Obesidad grado III"</w:t>
       </w:r>
     </w:p>
     <w:p>
       <w:pPr>
         <w:numPr>
           <w:ilvl w:val="0"/>
-          <w:numId w:val="1003"/>
+          <w:numId w:val="1010"/>
         </w:numPr>
+        <w:pStyle w:val="Compact"/>
       </w:pPr>
       <w:r>
         <w:t xml:space="preserve">Crea un vector con las categorias de imc segun la OMS</w:t>
@@ -264,61 +1229,909 @@
       </w:r>
       <w:r>
         <w:t xml:space="preserve">llamalo cat. Muestra tu vector y determina la clase del objeto</w:t>
+      </w:r>
+    </w:p>
+    <w:p>
+      <w:pPr>
+        <w:pStyle w:val="SourceCode"/>
+      </w:pPr>
+      <w:r>
+        <w:rPr>
+          <w:rStyle w:val="NormalTok"/>
+        </w:rPr>
+        <w:t xml:space="preserve">cat </w:t>
+      </w:r>
+      <w:r>
+        <w:rPr>
+          <w:rStyle w:val="OtherTok"/>
+        </w:rPr>
+        <w:t xml:space="preserve">&lt;-</w:t>
+      </w:r>
+      <w:r>
+        <w:rPr>
+          <w:rStyle w:val="NormalTok"/>
+        </w:rPr>
+        <w:t xml:space="preserve"> </w:t>
+      </w:r>
+      <w:r>
+        <w:rPr>
+          <w:rStyle w:val="FunctionTok"/>
+        </w:rPr>
+        <w:t xml:space="preserve">c</w:t>
+      </w:r>
+      <w:r>
+        <w:rPr>
+          <w:rStyle w:val="NormalTok"/>
+        </w:rPr>
+        <w:t xml:space="preserve">(</w:t>
+      </w:r>
+      <w:r>
+        <w:rPr>
+          <w:rStyle w:val="StringTok"/>
+        </w:rPr>
+        <w:t xml:space="preserve">"&lt; 18"</w:t>
+      </w:r>
+      <w:r>
+        <w:rPr>
+          <w:rStyle w:val="NormalTok"/>
+        </w:rPr>
+        <w:t xml:space="preserve">, </w:t>
+      </w:r>
+      <w:r>
+        <w:rPr>
+          <w:rStyle w:val="StringTok"/>
+        </w:rPr>
+        <w:t xml:space="preserve">"18.5-24.9"</w:t>
+      </w:r>
+      <w:r>
+        <w:rPr>
+          <w:rStyle w:val="NormalTok"/>
+        </w:rPr>
+        <w:t xml:space="preserve">, </w:t>
+      </w:r>
+      <w:r>
+        <w:rPr>
+          <w:rStyle w:val="StringTok"/>
+        </w:rPr>
+        <w:t xml:space="preserve">"25-29.9"</w:t>
+      </w:r>
+      <w:r>
+        <w:rPr>
+          <w:rStyle w:val="NormalTok"/>
+        </w:rPr>
+        <w:t xml:space="preserve">, </w:t>
+      </w:r>
+      <w:r>
+        <w:rPr>
+          <w:rStyle w:val="StringTok"/>
+        </w:rPr>
+        <w:t xml:space="preserve">"30-34.5"</w:t>
+      </w:r>
+      <w:r>
+        <w:rPr>
+          <w:rStyle w:val="NormalTok"/>
+        </w:rPr>
+        <w:t xml:space="preserve">, </w:t>
+      </w:r>
+      <w:r>
+        <w:rPr>
+          <w:rStyle w:val="StringTok"/>
+        </w:rPr>
+        <w:t xml:space="preserve">"35-39.9"</w:t>
+      </w:r>
+      <w:r>
+        <w:rPr>
+          <w:rStyle w:val="NormalTok"/>
+        </w:rPr>
+        <w:t xml:space="preserve">, </w:t>
+      </w:r>
+      <w:r>
+        <w:rPr>
+          <w:rStyle w:val="StringTok"/>
+        </w:rPr>
+        <w:t xml:space="preserve">"&gt; 40"</w:t>
+      </w:r>
+      <w:r>
+        <w:rPr>
+          <w:rStyle w:val="NormalTok"/>
+        </w:rPr>
+        <w:t xml:space="preserve">)</w:t>
+      </w:r>
+      <w:r>
+        <w:br/>
+      </w:r>
+      <w:r>
+        <w:rPr>
+          <w:rStyle w:val="FunctionTok"/>
+        </w:rPr>
+        <w:t xml:space="preserve">print</w:t>
+      </w:r>
+      <w:r>
+        <w:rPr>
+          <w:rStyle w:val="NormalTok"/>
+        </w:rPr>
+        <w:t xml:space="preserve">(cat)</w:t>
+      </w:r>
+    </w:p>
+    <w:p>
+      <w:pPr>
+        <w:pStyle w:val="SourceCode"/>
+      </w:pPr>
+      <w:r>
+        <w:rPr>
+          <w:rStyle w:val="VerbatimChar"/>
+        </w:rPr>
+        <w:t xml:space="preserve">## [1] "&lt; 18"      "18.5-24.9" "25-29.9"   "30-34.5"   "35-39.9"   "&gt; 40"</w:t>
+      </w:r>
+    </w:p>
+    <w:p>
+      <w:pPr>
+        <w:pStyle w:val="SourceCode"/>
+      </w:pPr>
+      <w:r>
+        <w:rPr>
+          <w:rStyle w:val="CommentTok"/>
+        </w:rPr>
+        <w:t xml:space="preserve"># Utilizo la funcion class para determinar la clase de objeto</w:t>
+      </w:r>
+      <w:r>
+        <w:br/>
+      </w:r>
+      <w:r>
+        <w:rPr>
+          <w:rStyle w:val="FunctionTok"/>
+        </w:rPr>
+        <w:t xml:space="preserve">class</w:t>
+      </w:r>
+      <w:r>
+        <w:rPr>
+          <w:rStyle w:val="NormalTok"/>
+        </w:rPr>
+        <w:t xml:space="preserve">(cat)</w:t>
+      </w:r>
+    </w:p>
+    <w:p>
+      <w:pPr>
+        <w:pStyle w:val="SourceCode"/>
+      </w:pPr>
+      <w:r>
+        <w:rPr>
+          <w:rStyle w:val="VerbatimChar"/>
+        </w:rPr>
+        <w:t xml:space="preserve">## [1] "character"</w:t>
       </w:r>
     </w:p>
     <w:p>
       <w:pPr>
         <w:numPr>
           <w:ilvl w:val="0"/>
-          <w:numId w:val="1003"/>
+          <w:numId w:val="1011"/>
         </w:numPr>
+        <w:pStyle w:val="Compact"/>
       </w:pPr>
       <w:r>
         <w:t xml:space="preserve">Crea un dataframe llamado imc_df usando los vectores cat_names y cat. Nombra las columnas como names y cat.</w:t>
+      </w:r>
+    </w:p>
+    <w:p>
+      <w:pPr>
+        <w:pStyle w:val="SourceCode"/>
+      </w:pPr>
+      <w:r>
+        <w:rPr>
+          <w:rStyle w:val="CommentTok"/>
+        </w:rPr>
+        <w:t xml:space="preserve"># Utilizo la funcion data.frame para crear mi dataframe a partir de vectores que cree previamente</w:t>
+      </w:r>
+      <w:r>
+        <w:br/>
+      </w:r>
+      <w:r>
+        <w:rPr>
+          <w:rStyle w:val="NormalTok"/>
+        </w:rPr>
+        <w:t xml:space="preserve">imc_df </w:t>
+      </w:r>
+      <w:r>
+        <w:rPr>
+          <w:rStyle w:val="OtherTok"/>
+        </w:rPr>
+        <w:t xml:space="preserve">&lt;-</w:t>
+      </w:r>
+      <w:r>
+        <w:rPr>
+          <w:rStyle w:val="NormalTok"/>
+        </w:rPr>
+        <w:t xml:space="preserve"> </w:t>
+      </w:r>
+      <w:r>
+        <w:rPr>
+          <w:rStyle w:val="FunctionTok"/>
+        </w:rPr>
+        <w:t xml:space="preserve">data.frame</w:t>
+      </w:r>
+      <w:r>
+        <w:rPr>
+          <w:rStyle w:val="NormalTok"/>
+        </w:rPr>
+        <w:t xml:space="preserve">(cat_names, cat)</w:t>
+      </w:r>
+      <w:r>
+        <w:br/>
+      </w:r>
+      <w:r>
+        <w:br/>
+      </w:r>
+      <w:r>
+        <w:rPr>
+          <w:rStyle w:val="CommentTok"/>
+        </w:rPr>
+        <w:t xml:space="preserve"># Utilizo la funcion colnames para nombrar columnas</w:t>
+      </w:r>
+      <w:r>
+        <w:br/>
+      </w:r>
+      <w:r>
+        <w:rPr>
+          <w:rStyle w:val="FunctionTok"/>
+        </w:rPr>
+        <w:t xml:space="preserve">colnames</w:t>
+      </w:r>
+      <w:r>
+        <w:rPr>
+          <w:rStyle w:val="NormalTok"/>
+        </w:rPr>
+        <w:t xml:space="preserve">(imc_df) </w:t>
+      </w:r>
+      <w:r>
+        <w:rPr>
+          <w:rStyle w:val="OtherTok"/>
+        </w:rPr>
+        <w:t xml:space="preserve">&lt;-</w:t>
+      </w:r>
+      <w:r>
+        <w:rPr>
+          <w:rStyle w:val="NormalTok"/>
+        </w:rPr>
+        <w:t xml:space="preserve"> </w:t>
+      </w:r>
+      <w:r>
+        <w:rPr>
+          <w:rStyle w:val="FunctionTok"/>
+        </w:rPr>
+        <w:t xml:space="preserve">c</w:t>
+      </w:r>
+      <w:r>
+        <w:rPr>
+          <w:rStyle w:val="NormalTok"/>
+        </w:rPr>
+        <w:t xml:space="preserve">(</w:t>
+      </w:r>
+      <w:r>
+        <w:rPr>
+          <w:rStyle w:val="StringTok"/>
+        </w:rPr>
+        <w:t xml:space="preserve">"names"</w:t>
+      </w:r>
+      <w:r>
+        <w:rPr>
+          <w:rStyle w:val="NormalTok"/>
+        </w:rPr>
+        <w:t xml:space="preserve">, </w:t>
+      </w:r>
+      <w:r>
+        <w:rPr>
+          <w:rStyle w:val="StringTok"/>
+        </w:rPr>
+        <w:t xml:space="preserve">"cat"</w:t>
+      </w:r>
+      <w:r>
+        <w:rPr>
+          <w:rStyle w:val="NormalTok"/>
+        </w:rPr>
+        <w:t xml:space="preserve">)</w:t>
       </w:r>
     </w:p>
     <w:p>
       <w:pPr>
         <w:numPr>
           <w:ilvl w:val="0"/>
-          <w:numId w:val="1003"/>
+          <w:numId w:val="1012"/>
         </w:numPr>
+        <w:pStyle w:val="Compact"/>
       </w:pPr>
       <w:r>
         <w:t xml:space="preserve">Muestra unicamente las categorias de obesidad del dataframe que creaste</w:t>
+      </w:r>
+    </w:p>
+    <w:p>
+      <w:pPr>
+        <w:pStyle w:val="SourceCode"/>
+      </w:pPr>
+      <w:r>
+        <w:rPr>
+          <w:rStyle w:val="CommentTok"/>
+        </w:rPr>
+        <w:t xml:space="preserve"># Utilizo corchetes cuadrados para seleccionar filas, dejo vacio para seleccionar todas las columnas </w:t>
+      </w:r>
+      <w:r>
+        <w:br/>
+      </w:r>
+      <w:r>
+        <w:rPr>
+          <w:rStyle w:val="NormalTok"/>
+        </w:rPr>
+        <w:t xml:space="preserve">imc_df[</w:t>
+      </w:r>
+      <w:r>
+        <w:rPr>
+          <w:rStyle w:val="DecValTok"/>
+        </w:rPr>
+        <w:t xml:space="preserve">4</w:t>
+      </w:r>
+      <w:r>
+        <w:rPr>
+          <w:rStyle w:val="SpecialCharTok"/>
+        </w:rPr>
+        <w:t xml:space="preserve">:</w:t>
+      </w:r>
+      <w:r>
+        <w:rPr>
+          <w:rStyle w:val="FunctionTok"/>
+        </w:rPr>
+        <w:t xml:space="preserve">nrow</w:t>
+      </w:r>
+      <w:r>
+        <w:rPr>
+          <w:rStyle w:val="NormalTok"/>
+        </w:rPr>
+        <w:t xml:space="preserve">(imc_df), ]</w:t>
+      </w:r>
+    </w:p>
+    <w:p>
+      <w:pPr>
+        <w:pStyle w:val="SourceCode"/>
+      </w:pPr>
+      <w:r>
+        <w:rPr>
+          <w:rStyle w:val="VerbatimChar"/>
+        </w:rPr>
+        <w:t xml:space="preserve">##                names     cat</w:t>
+      </w:r>
+      <w:r>
+        <w:br/>
+      </w:r>
+      <w:r>
+        <w:rPr>
+          <w:rStyle w:val="VerbatimChar"/>
+        </w:rPr>
+        <w:t xml:space="preserve">## 4   Obesidad grado I 30-34.5</w:t>
+      </w:r>
+      <w:r>
+        <w:br/>
+      </w:r>
+      <w:r>
+        <w:rPr>
+          <w:rStyle w:val="VerbatimChar"/>
+        </w:rPr>
+        <w:t xml:space="preserve">## 5  Obesidad grado II 35-39.9</w:t>
+      </w:r>
+      <w:r>
+        <w:br/>
+      </w:r>
+      <w:r>
+        <w:rPr>
+          <w:rStyle w:val="VerbatimChar"/>
+        </w:rPr>
+        <w:t xml:space="preserve">## 6 Obesidad grado III    &gt; 40</w:t>
       </w:r>
     </w:p>
     <w:p>
       <w:pPr>
         <w:numPr>
           <w:ilvl w:val="0"/>
-          <w:numId w:val="1003"/>
+          <w:numId w:val="1013"/>
         </w:numPr>
+        <w:pStyle w:val="Compact"/>
       </w:pPr>
       <w:r>
         <w:t xml:space="preserve">Accede a la columna cat</w:t>
+      </w:r>
+    </w:p>
+    <w:p>
+      <w:pPr>
+        <w:pStyle w:val="SourceCode"/>
+      </w:pPr>
+      <w:r>
+        <w:rPr>
+          <w:rStyle w:val="CommentTok"/>
+        </w:rPr>
+        <w:t xml:space="preserve">#Opcion 1. Accedo usando corchetes cuadrados</w:t>
+      </w:r>
+      <w:r>
+        <w:br/>
+      </w:r>
+      <w:r>
+        <w:rPr>
+          <w:rStyle w:val="NormalTok"/>
+        </w:rPr>
+        <w:t xml:space="preserve">imc_df[,</w:t>
+      </w:r>
+      <w:r>
+        <w:rPr>
+          <w:rStyle w:val="StringTok"/>
+        </w:rPr>
+        <w:t xml:space="preserve">"cat"</w:t>
+      </w:r>
+      <w:r>
+        <w:rPr>
+          <w:rStyle w:val="NormalTok"/>
+        </w:rPr>
+        <w:t xml:space="preserve">]</w:t>
+      </w:r>
+    </w:p>
+    <w:p>
+      <w:pPr>
+        <w:pStyle w:val="SourceCode"/>
+      </w:pPr>
+      <w:r>
+        <w:rPr>
+          <w:rStyle w:val="VerbatimChar"/>
+        </w:rPr>
+        <w:t xml:space="preserve">## [1] "&lt; 18"      "18.5-24.9" "25-29.9"   "30-34.5"   "35-39.9"   "&gt; 40"</w:t>
+      </w:r>
+    </w:p>
+    <w:p>
+      <w:pPr>
+        <w:pStyle w:val="SourceCode"/>
+      </w:pPr>
+      <w:r>
+        <w:rPr>
+          <w:rStyle w:val="CommentTok"/>
+        </w:rPr>
+        <w:t xml:space="preserve">#Opcion 2. Acceso utilizando el operador $</w:t>
+      </w:r>
+      <w:r>
+        <w:br/>
+      </w:r>
+      <w:r>
+        <w:rPr>
+          <w:rStyle w:val="NormalTok"/>
+        </w:rPr>
+        <w:t xml:space="preserve">imc_df</w:t>
+      </w:r>
+      <w:r>
+        <w:rPr>
+          <w:rStyle w:val="SpecialCharTok"/>
+        </w:rPr>
+        <w:t xml:space="preserve">$</w:t>
+      </w:r>
+      <w:r>
+        <w:rPr>
+          <w:rStyle w:val="NormalTok"/>
+        </w:rPr>
+        <w:t xml:space="preserve">cat</w:t>
+      </w:r>
+    </w:p>
+    <w:p>
+      <w:pPr>
+        <w:pStyle w:val="SourceCode"/>
+      </w:pPr>
+      <w:r>
+        <w:rPr>
+          <w:rStyle w:val="VerbatimChar"/>
+        </w:rPr>
+        <w:t xml:space="preserve">## [1] "&lt; 18"      "18.5-24.9" "25-29.9"   "30-34.5"   "35-39.9"   "&gt; 40"</w:t>
       </w:r>
     </w:p>
     <w:p>
       <w:pPr>
         <w:numPr>
           <w:ilvl w:val="0"/>
-          <w:numId w:val="1003"/>
+          <w:numId w:val="1014"/>
         </w:numPr>
+        <w:pStyle w:val="Compact"/>
       </w:pPr>
       <w:r>
         <w:t xml:space="preserve">Crea una lista que contenga el vector kg, el vector, imc y el dataframe imc_df</w:t>
+      </w:r>
+    </w:p>
+    <w:p>
+      <w:pPr>
+        <w:pStyle w:val="SourceCode"/>
+      </w:pPr>
+      <w:r>
+        <w:rPr>
+          <w:rStyle w:val="NormalTok"/>
+        </w:rPr>
+        <w:t xml:space="preserve">milista </w:t>
+      </w:r>
+      <w:r>
+        <w:rPr>
+          <w:rStyle w:val="OtherTok"/>
+        </w:rPr>
+        <w:t xml:space="preserve">&lt;-</w:t>
+      </w:r>
+      <w:r>
+        <w:rPr>
+          <w:rStyle w:val="NormalTok"/>
+        </w:rPr>
+        <w:t xml:space="preserve"> </w:t>
+      </w:r>
+      <w:r>
+        <w:rPr>
+          <w:rStyle w:val="FunctionTok"/>
+        </w:rPr>
+        <w:t xml:space="preserve">list</w:t>
+      </w:r>
+      <w:r>
+        <w:rPr>
+          <w:rStyle w:val="NormalTok"/>
+        </w:rPr>
+        <w:t xml:space="preserve">(kg, imc, imc_df)</w:t>
       </w:r>
     </w:p>
     <w:p>
       <w:pPr>
         <w:numPr>
           <w:ilvl w:val="0"/>
-          <w:numId w:val="1003"/>
+          <w:numId w:val="1015"/>
         </w:numPr>
+        <w:pStyle w:val="Compact"/>
       </w:pPr>
       <w:r>
         <w:t xml:space="preserve">Accede a la columna cat dentro de la lista</w:t>
+      </w:r>
+    </w:p>
+    <w:p>
+      <w:pPr>
+        <w:pStyle w:val="SourceCode"/>
+      </w:pPr>
+      <w:r>
+        <w:rPr>
+          <w:rStyle w:val="CommentTok"/>
+        </w:rPr>
+        <w:t xml:space="preserve"># Opcion1. Accedo al imc_df que es el tercer objeto y a la columna cat (que es la columna 2 del data.frame)</w:t>
+      </w:r>
+      <w:r>
+        <w:br/>
+      </w:r>
+      <w:r>
+        <w:rPr>
+          <w:rStyle w:val="NormalTok"/>
+        </w:rPr>
+        <w:t xml:space="preserve">milista[[</w:t>
+      </w:r>
+      <w:r>
+        <w:rPr>
+          <w:rStyle w:val="DecValTok"/>
+        </w:rPr>
+        <w:t xml:space="preserve">3</w:t>
+      </w:r>
+      <w:r>
+        <w:rPr>
+          <w:rStyle w:val="NormalTok"/>
+        </w:rPr>
+        <w:t xml:space="preserve">]][</w:t>
+      </w:r>
+      <w:r>
+        <w:rPr>
+          <w:rStyle w:val="DecValTok"/>
+        </w:rPr>
+        <w:t xml:space="preserve">2</w:t>
+      </w:r>
+      <w:r>
+        <w:rPr>
+          <w:rStyle w:val="NormalTok"/>
+        </w:rPr>
+        <w:t xml:space="preserve">]</w:t>
+      </w:r>
+    </w:p>
+    <w:p>
+      <w:pPr>
+        <w:pStyle w:val="SourceCode"/>
+      </w:pPr>
+      <w:r>
+        <w:rPr>
+          <w:rStyle w:val="VerbatimChar"/>
+        </w:rPr>
+        <w:t xml:space="preserve">##         cat</w:t>
+      </w:r>
+      <w:r>
+        <w:br/>
+      </w:r>
+      <w:r>
+        <w:rPr>
+          <w:rStyle w:val="VerbatimChar"/>
+        </w:rPr>
+        <w:t xml:space="preserve">## 1      &lt; 18</w:t>
+      </w:r>
+      <w:r>
+        <w:br/>
+      </w:r>
+      <w:r>
+        <w:rPr>
+          <w:rStyle w:val="VerbatimChar"/>
+        </w:rPr>
+        <w:t xml:space="preserve">## 2 18.5-24.9</w:t>
+      </w:r>
+      <w:r>
+        <w:br/>
+      </w:r>
+      <w:r>
+        <w:rPr>
+          <w:rStyle w:val="VerbatimChar"/>
+        </w:rPr>
+        <w:t xml:space="preserve">## 3   25-29.9</w:t>
+      </w:r>
+      <w:r>
+        <w:br/>
+      </w:r>
+      <w:r>
+        <w:rPr>
+          <w:rStyle w:val="VerbatimChar"/>
+        </w:rPr>
+        <w:t xml:space="preserve">## 4   30-34.5</w:t>
+      </w:r>
+      <w:r>
+        <w:br/>
+      </w:r>
+      <w:r>
+        <w:rPr>
+          <w:rStyle w:val="VerbatimChar"/>
+        </w:rPr>
+        <w:t xml:space="preserve">## 5   35-39.9</w:t>
+      </w:r>
+      <w:r>
+        <w:br/>
+      </w:r>
+      <w:r>
+        <w:rPr>
+          <w:rStyle w:val="VerbatimChar"/>
+        </w:rPr>
+        <w:t xml:space="preserve">## 6      &gt; 40</w:t>
+      </w:r>
+    </w:p>
+    <w:p>
+      <w:pPr>
+        <w:pStyle w:val="SourceCode"/>
+      </w:pPr>
+      <w:r>
+        <w:rPr>
+          <w:rStyle w:val="NormalTok"/>
+        </w:rPr>
+        <w:t xml:space="preserve">milista[[</w:t>
+      </w:r>
+      <w:r>
+        <w:rPr>
+          <w:rStyle w:val="DecValTok"/>
+        </w:rPr>
+        <w:t xml:space="preserve">3</w:t>
+      </w:r>
+      <w:r>
+        <w:rPr>
+          <w:rStyle w:val="NormalTok"/>
+        </w:rPr>
+        <w:t xml:space="preserve">]][</w:t>
+      </w:r>
+      <w:r>
+        <w:rPr>
+          <w:rStyle w:val="StringTok"/>
+        </w:rPr>
+        <w:t xml:space="preserve">"cat"</w:t>
+      </w:r>
+      <w:r>
+        <w:rPr>
+          <w:rStyle w:val="NormalTok"/>
+        </w:rPr>
+        <w:t xml:space="preserve">]</w:t>
+      </w:r>
+    </w:p>
+    <w:p>
+      <w:pPr>
+        <w:pStyle w:val="SourceCode"/>
+      </w:pPr>
+      <w:r>
+        <w:rPr>
+          <w:rStyle w:val="VerbatimChar"/>
+        </w:rPr>
+        <w:t xml:space="preserve">##         cat</w:t>
+      </w:r>
+      <w:r>
+        <w:br/>
+      </w:r>
+      <w:r>
+        <w:rPr>
+          <w:rStyle w:val="VerbatimChar"/>
+        </w:rPr>
+        <w:t xml:space="preserve">## 1      &lt; 18</w:t>
+      </w:r>
+      <w:r>
+        <w:br/>
+      </w:r>
+      <w:r>
+        <w:rPr>
+          <w:rStyle w:val="VerbatimChar"/>
+        </w:rPr>
+        <w:t xml:space="preserve">## 2 18.5-24.9</w:t>
+      </w:r>
+      <w:r>
+        <w:br/>
+      </w:r>
+      <w:r>
+        <w:rPr>
+          <w:rStyle w:val="VerbatimChar"/>
+        </w:rPr>
+        <w:t xml:space="preserve">## 3   25-29.9</w:t>
+      </w:r>
+      <w:r>
+        <w:br/>
+      </w:r>
+      <w:r>
+        <w:rPr>
+          <w:rStyle w:val="VerbatimChar"/>
+        </w:rPr>
+        <w:t xml:space="preserve">## 4   30-34.5</w:t>
+      </w:r>
+      <w:r>
+        <w:br/>
+      </w:r>
+      <w:r>
+        <w:rPr>
+          <w:rStyle w:val="VerbatimChar"/>
+        </w:rPr>
+        <w:t xml:space="preserve">## 5   35-39.9</w:t>
+      </w:r>
+      <w:r>
+        <w:br/>
+      </w:r>
+      <w:r>
+        <w:rPr>
+          <w:rStyle w:val="VerbatimChar"/>
+        </w:rPr>
+        <w:t xml:space="preserve">## 6      &gt; 40</w:t>
+      </w:r>
+    </w:p>
+    <w:p>
+      <w:pPr>
+        <w:pStyle w:val="SourceCode"/>
+      </w:pPr>
+      <w:r>
+        <w:rPr>
+          <w:rStyle w:val="CommentTok"/>
+        </w:rPr>
+        <w:t xml:space="preserve"># Opcion 2. Nombro los objetos de la lista</w:t>
+      </w:r>
+      <w:r>
+        <w:br/>
+      </w:r>
+      <w:r>
+        <w:rPr>
+          <w:rStyle w:val="FunctionTok"/>
+        </w:rPr>
+        <w:t xml:space="preserve">names</w:t>
+      </w:r>
+      <w:r>
+        <w:rPr>
+          <w:rStyle w:val="NormalTok"/>
+        </w:rPr>
+        <w:t xml:space="preserve">(milista) </w:t>
+      </w:r>
+      <w:r>
+        <w:rPr>
+          <w:rStyle w:val="OtherTok"/>
+        </w:rPr>
+        <w:t xml:space="preserve">&lt;-</w:t>
+      </w:r>
+      <w:r>
+        <w:rPr>
+          <w:rStyle w:val="NormalTok"/>
+        </w:rPr>
+        <w:t xml:space="preserve"> </w:t>
+      </w:r>
+      <w:r>
+        <w:rPr>
+          <w:rStyle w:val="FunctionTok"/>
+        </w:rPr>
+        <w:t xml:space="preserve">c</w:t>
+      </w:r>
+      <w:r>
+        <w:rPr>
+          <w:rStyle w:val="NormalTok"/>
+        </w:rPr>
+        <w:t xml:space="preserve">(</w:t>
+      </w:r>
+      <w:r>
+        <w:rPr>
+          <w:rStyle w:val="StringTok"/>
+        </w:rPr>
+        <w:t xml:space="preserve">"kg"</w:t>
+      </w:r>
+      <w:r>
+        <w:rPr>
+          <w:rStyle w:val="NormalTok"/>
+        </w:rPr>
+        <w:t xml:space="preserve">, </w:t>
+      </w:r>
+      <w:r>
+        <w:rPr>
+          <w:rStyle w:val="StringTok"/>
+        </w:rPr>
+        <w:t xml:space="preserve">"imc"</w:t>
+      </w:r>
+      <w:r>
+        <w:rPr>
+          <w:rStyle w:val="NormalTok"/>
+        </w:rPr>
+        <w:t xml:space="preserve">, </w:t>
+      </w:r>
+      <w:r>
+        <w:rPr>
+          <w:rStyle w:val="StringTok"/>
+        </w:rPr>
+        <w:t xml:space="preserve">"imc_df"</w:t>
+      </w:r>
+      <w:r>
+        <w:rPr>
+          <w:rStyle w:val="NormalTok"/>
+        </w:rPr>
+        <w:t xml:space="preserve">)</w:t>
+      </w:r>
+      <w:r>
+        <w:br/>
+      </w:r>
+      <w:r>
+        <w:br/>
+      </w:r>
+      <w:r>
+        <w:rPr>
+          <w:rStyle w:val="CommentTok"/>
+        </w:rPr>
+        <w:t xml:space="preserve"># Accedo usando nombres y el operador $</w:t>
+      </w:r>
+      <w:r>
+        <w:br/>
+      </w:r>
+      <w:r>
+        <w:rPr>
+          <w:rStyle w:val="NormalTok"/>
+        </w:rPr>
+        <w:t xml:space="preserve">milista</w:t>
+      </w:r>
+      <w:r>
+        <w:rPr>
+          <w:rStyle w:val="SpecialCharTok"/>
+        </w:rPr>
+        <w:t xml:space="preserve">$</w:t>
+      </w:r>
+      <w:r>
+        <w:rPr>
+          <w:rStyle w:val="NormalTok"/>
+        </w:rPr>
+        <w:t xml:space="preserve">imc_df</w:t>
+      </w:r>
+      <w:r>
+        <w:rPr>
+          <w:rStyle w:val="SpecialCharTok"/>
+        </w:rPr>
+        <w:t xml:space="preserve">$</w:t>
+      </w:r>
+      <w:r>
+        <w:rPr>
+          <w:rStyle w:val="NormalTok"/>
+        </w:rPr>
+        <w:t xml:space="preserve">cat</w:t>
+      </w:r>
+    </w:p>
+    <w:p>
+      <w:pPr>
+        <w:pStyle w:val="SourceCode"/>
+      </w:pPr>
+      <w:r>
+        <w:rPr>
+          <w:rStyle w:val="VerbatimChar"/>
+        </w:rPr>
+        <w:t xml:space="preserve">## [1] "&lt; 18"      "18.5-24.9" "25-29.9"   "30-34.5"   "35-39.9"   "&gt; 40"</w:t>
       </w:r>
     </w:p>
     <w:bookmarkEnd w:id="21"/>
@@ -513,6 +2326,261 @@
       </w:pPr>
     </w:lvl>
   </w:abstractNum>
+  <w:abstractNum w:abstractNumId="99412">
+    <w:nsid w:val="A99412"/>
+    <w:multiLevelType w:val="multilevel"/>
+    <w:lvl w:ilvl="0">
+      <w:start w:val="2"/>
+      <w:numFmt w:val="decimal"/>
+      <w:lvlText w:val="%1."/>
+      <w:lvlJc w:val="left"/>
+      <w:pPr>
+        <w:ind w:left="720" w:hanging="480"/>
+      </w:pPr>
+    </w:lvl>
+    <w:lvl w:ilvl="1">
+      <w:start w:val="2"/>
+      <w:numFmt w:val="decimal"/>
+      <w:lvlText w:val="%2."/>
+      <w:lvlJc w:val="left"/>
+      <w:pPr>
+        <w:ind w:left="1440" w:hanging="480"/>
+      </w:pPr>
+    </w:lvl>
+    <w:lvl w:ilvl="2">
+      <w:start w:val="2"/>
+      <w:numFmt w:val="decimal"/>
+      <w:lvlText w:val="%3."/>
+      <w:lvlJc w:val="left"/>
+      <w:pPr>
+        <w:ind w:left="2160" w:hanging="480"/>
+      </w:pPr>
+    </w:lvl>
+    <w:lvl w:ilvl="3">
+      <w:start w:val="2"/>
+      <w:numFmt w:val="decimal"/>
+      <w:lvlText w:val="%4."/>
+      <w:lvlJc w:val="left"/>
+      <w:pPr>
+        <w:ind w:left="2880" w:hanging="480"/>
+      </w:pPr>
+    </w:lvl>
+    <w:lvl w:ilvl="4">
+      <w:start w:val="2"/>
+      <w:numFmt w:val="decimal"/>
+      <w:lvlText w:val="%5."/>
+      <w:lvlJc w:val="left"/>
+      <w:pPr>
+        <w:ind w:left="3600" w:hanging="480"/>
+      </w:pPr>
+    </w:lvl>
+    <w:lvl w:ilvl="5">
+      <w:start w:val="2"/>
+      <w:numFmt w:val="decimal"/>
+      <w:lvlText w:val="%6."/>
+      <w:lvlJc w:val="left"/>
+      <w:pPr>
+        <w:ind w:left="4320" w:hanging="480"/>
+      </w:pPr>
+    </w:lvl>
+    <w:lvl w:ilvl="6">
+      <w:start w:val="2"/>
+      <w:numFmt w:val="decimal"/>
+      <w:lvlText w:val="%7."/>
+      <w:lvlJc w:val="left"/>
+      <w:pPr>
+        <w:ind w:left="5040" w:hanging="480"/>
+      </w:pPr>
+    </w:lvl>
+    <w:lvl w:ilvl="7">
+      <w:start w:val="2"/>
+      <w:numFmt w:val="decimal"/>
+      <w:lvlText w:val="%8."/>
+      <w:lvlJc w:val="left"/>
+      <w:pPr>
+        <w:ind w:left="5760" w:hanging="480"/>
+      </w:pPr>
+    </w:lvl>
+    <w:lvl w:ilvl="8">
+      <w:start w:val="2"/>
+      <w:numFmt w:val="decimal"/>
+      <w:lvlText w:val="%9."/>
+      <w:lvlJc w:val="left"/>
+      <w:pPr>
+        <w:ind w:left="6480" w:hanging="480"/>
+      </w:pPr>
+    </w:lvl>
+  </w:abstractNum>
+  <w:abstractNum w:abstractNumId="99413">
+    <w:nsid w:val="A99413"/>
+    <w:multiLevelType w:val="multilevel"/>
+    <w:lvl w:ilvl="0">
+      <w:start w:val="3"/>
+      <w:numFmt w:val="decimal"/>
+      <w:lvlText w:val="%1."/>
+      <w:lvlJc w:val="left"/>
+      <w:pPr>
+        <w:ind w:left="720" w:hanging="480"/>
+      </w:pPr>
+    </w:lvl>
+    <w:lvl w:ilvl="1">
+      <w:start w:val="3"/>
+      <w:numFmt w:val="decimal"/>
+      <w:lvlText w:val="%2."/>
+      <w:lvlJc w:val="left"/>
+      <w:pPr>
+        <w:ind w:left="1440" w:hanging="480"/>
+      </w:pPr>
+    </w:lvl>
+    <w:lvl w:ilvl="2">
+      <w:start w:val="3"/>
+      <w:numFmt w:val="decimal"/>
+      <w:lvlText w:val="%3."/>
+      <w:lvlJc w:val="left"/>
+      <w:pPr>
+        <w:ind w:left="2160" w:hanging="480"/>
+      </w:pPr>
+    </w:lvl>
+    <w:lvl w:ilvl="3">
+      <w:start w:val="3"/>
+      <w:numFmt w:val="decimal"/>
+      <w:lvlText w:val="%4."/>
+      <w:lvlJc w:val="left"/>
+      <w:pPr>
+        <w:ind w:left="2880" w:hanging="480"/>
+      </w:pPr>
+    </w:lvl>
+    <w:lvl w:ilvl="4">
+      <w:start w:val="3"/>
+      <w:numFmt w:val="decimal"/>
+      <w:lvlText w:val="%5."/>
+      <w:lvlJc w:val="left"/>
+      <w:pPr>
+        <w:ind w:left="3600" w:hanging="480"/>
+      </w:pPr>
+    </w:lvl>
+    <w:lvl w:ilvl="5">
+      <w:start w:val="3"/>
+      <w:numFmt w:val="decimal"/>
+      <w:lvlText w:val="%6."/>
+      <w:lvlJc w:val="left"/>
+      <w:pPr>
+        <w:ind w:left="4320" w:hanging="480"/>
+      </w:pPr>
+    </w:lvl>
+    <w:lvl w:ilvl="6">
+      <w:start w:val="3"/>
+      <w:numFmt w:val="decimal"/>
+      <w:lvlText w:val="%7."/>
+      <w:lvlJc w:val="left"/>
+      <w:pPr>
+        <w:ind w:left="5040" w:hanging="480"/>
+      </w:pPr>
+    </w:lvl>
+    <w:lvl w:ilvl="7">
+      <w:start w:val="3"/>
+      <w:numFmt w:val="decimal"/>
+      <w:lvlText w:val="%8."/>
+      <w:lvlJc w:val="left"/>
+      <w:pPr>
+        <w:ind w:left="5760" w:hanging="480"/>
+      </w:pPr>
+    </w:lvl>
+    <w:lvl w:ilvl="8">
+      <w:start w:val="3"/>
+      <w:numFmt w:val="decimal"/>
+      <w:lvlText w:val="%9."/>
+      <w:lvlJc w:val="left"/>
+      <w:pPr>
+        <w:ind w:left="6480" w:hanging="480"/>
+      </w:pPr>
+    </w:lvl>
+  </w:abstractNum>
+  <w:abstractNum w:abstractNumId="99414">
+    <w:nsid w:val="A99414"/>
+    <w:multiLevelType w:val="multilevel"/>
+    <w:lvl w:ilvl="0">
+      <w:start w:val="4"/>
+      <w:numFmt w:val="decimal"/>
+      <w:lvlText w:val="%1."/>
+      <w:lvlJc w:val="left"/>
+      <w:pPr>
+        <w:ind w:left="720" w:hanging="480"/>
+      </w:pPr>
+    </w:lvl>
+    <w:lvl w:ilvl="1">
+      <w:start w:val="4"/>
+      <w:numFmt w:val="decimal"/>
+      <w:lvlText w:val="%2."/>
+      <w:lvlJc w:val="left"/>
+      <w:pPr>
+        <w:ind w:left="1440" w:hanging="480"/>
+      </w:pPr>
+    </w:lvl>
+    <w:lvl w:ilvl="2">
+      <w:start w:val="4"/>
+      <w:numFmt w:val="decimal"/>
+      <w:lvlText w:val="%3."/>
+      <w:lvlJc w:val="left"/>
+      <w:pPr>
+        <w:ind w:left="2160" w:hanging="480"/>
+      </w:pPr>
+    </w:lvl>
+    <w:lvl w:ilvl="3">
+      <w:start w:val="4"/>
+      <w:numFmt w:val="decimal"/>
+      <w:lvlText w:val="%4."/>
+      <w:lvlJc w:val="left"/>
+      <w:pPr>
+        <w:ind w:left="2880" w:hanging="480"/>
+      </w:pPr>
+    </w:lvl>
+    <w:lvl w:ilvl="4">
+      <w:start w:val="4"/>
+      <w:numFmt w:val="decimal"/>
+      <w:lvlText w:val="%5."/>
+      <w:lvlJc w:val="left"/>
+      <w:pPr>
+        <w:ind w:left="3600" w:hanging="480"/>
+      </w:pPr>
+    </w:lvl>
+    <w:lvl w:ilvl="5">
+      <w:start w:val="4"/>
+      <w:numFmt w:val="decimal"/>
+      <w:lvlText w:val="%6."/>
+      <w:lvlJc w:val="left"/>
+      <w:pPr>
+        <w:ind w:left="4320" w:hanging="480"/>
+      </w:pPr>
+    </w:lvl>
+    <w:lvl w:ilvl="6">
+      <w:start w:val="4"/>
+      <w:numFmt w:val="decimal"/>
+      <w:lvlText w:val="%7."/>
+      <w:lvlJc w:val="left"/>
+      <w:pPr>
+        <w:ind w:left="5040" w:hanging="480"/>
+      </w:pPr>
+    </w:lvl>
+    <w:lvl w:ilvl="7">
+      <w:start w:val="4"/>
+      <w:numFmt w:val="decimal"/>
+      <w:lvlText w:val="%8."/>
+      <w:lvlJc w:val="left"/>
+      <w:pPr>
+        <w:ind w:left="5760" w:hanging="480"/>
+      </w:pPr>
+    </w:lvl>
+    <w:lvl w:ilvl="8">
+      <w:start w:val="4"/>
+      <w:numFmt w:val="decimal"/>
+      <w:lvlText w:val="%9."/>
+      <w:lvlJc w:val="left"/>
+      <w:pPr>
+        <w:ind w:left="6480" w:hanging="480"/>
+      </w:pPr>
+    </w:lvl>
+  </w:abstractNum>
   <w:abstractNum w:abstractNumId="99415">
     <w:nsid w:val="A99415"/>
     <w:multiLevelType w:val="multilevel"/>
@@ -590,6 +2658,261 @@
     </w:lvl>
     <w:lvl w:ilvl="8">
       <w:start w:val="5"/>
+      <w:numFmt w:val="decimal"/>
+      <w:lvlText w:val="%9."/>
+      <w:lvlJc w:val="left"/>
+      <w:pPr>
+        <w:ind w:left="6480" w:hanging="480"/>
+      </w:pPr>
+    </w:lvl>
+  </w:abstractNum>
+  <w:abstractNum w:abstractNumId="99416">
+    <w:nsid w:val="A99416"/>
+    <w:multiLevelType w:val="multilevel"/>
+    <w:lvl w:ilvl="0">
+      <w:start w:val="6"/>
+      <w:numFmt w:val="decimal"/>
+      <w:lvlText w:val="%1."/>
+      <w:lvlJc w:val="left"/>
+      <w:pPr>
+        <w:ind w:left="720" w:hanging="480"/>
+      </w:pPr>
+    </w:lvl>
+    <w:lvl w:ilvl="1">
+      <w:start w:val="6"/>
+      <w:numFmt w:val="decimal"/>
+      <w:lvlText w:val="%2."/>
+      <w:lvlJc w:val="left"/>
+      <w:pPr>
+        <w:ind w:left="1440" w:hanging="480"/>
+      </w:pPr>
+    </w:lvl>
+    <w:lvl w:ilvl="2">
+      <w:start w:val="6"/>
+      <w:numFmt w:val="decimal"/>
+      <w:lvlText w:val="%3."/>
+      <w:lvlJc w:val="left"/>
+      <w:pPr>
+        <w:ind w:left="2160" w:hanging="480"/>
+      </w:pPr>
+    </w:lvl>
+    <w:lvl w:ilvl="3">
+      <w:start w:val="6"/>
+      <w:numFmt w:val="decimal"/>
+      <w:lvlText w:val="%4."/>
+      <w:lvlJc w:val="left"/>
+      <w:pPr>
+        <w:ind w:left="2880" w:hanging="480"/>
+      </w:pPr>
+    </w:lvl>
+    <w:lvl w:ilvl="4">
+      <w:start w:val="6"/>
+      <w:numFmt w:val="decimal"/>
+      <w:lvlText w:val="%5."/>
+      <w:lvlJc w:val="left"/>
+      <w:pPr>
+        <w:ind w:left="3600" w:hanging="480"/>
+      </w:pPr>
+    </w:lvl>
+    <w:lvl w:ilvl="5">
+      <w:start w:val="6"/>
+      <w:numFmt w:val="decimal"/>
+      <w:lvlText w:val="%6."/>
+      <w:lvlJc w:val="left"/>
+      <w:pPr>
+        <w:ind w:left="4320" w:hanging="480"/>
+      </w:pPr>
+    </w:lvl>
+    <w:lvl w:ilvl="6">
+      <w:start w:val="6"/>
+      <w:numFmt w:val="decimal"/>
+      <w:lvlText w:val="%7."/>
+      <w:lvlJc w:val="left"/>
+      <w:pPr>
+        <w:ind w:left="5040" w:hanging="480"/>
+      </w:pPr>
+    </w:lvl>
+    <w:lvl w:ilvl="7">
+      <w:start w:val="6"/>
+      <w:numFmt w:val="decimal"/>
+      <w:lvlText w:val="%8."/>
+      <w:lvlJc w:val="left"/>
+      <w:pPr>
+        <w:ind w:left="5760" w:hanging="480"/>
+      </w:pPr>
+    </w:lvl>
+    <w:lvl w:ilvl="8">
+      <w:start w:val="6"/>
+      <w:numFmt w:val="decimal"/>
+      <w:lvlText w:val="%9."/>
+      <w:lvlJc w:val="left"/>
+      <w:pPr>
+        <w:ind w:left="6480" w:hanging="480"/>
+      </w:pPr>
+    </w:lvl>
+  </w:abstractNum>
+  <w:abstractNum w:abstractNumId="99417">
+    <w:nsid w:val="A99417"/>
+    <w:multiLevelType w:val="multilevel"/>
+    <w:lvl w:ilvl="0">
+      <w:start w:val="7"/>
+      <w:numFmt w:val="decimal"/>
+      <w:lvlText w:val="%1."/>
+      <w:lvlJc w:val="left"/>
+      <w:pPr>
+        <w:ind w:left="720" w:hanging="480"/>
+      </w:pPr>
+    </w:lvl>
+    <w:lvl w:ilvl="1">
+      <w:start w:val="7"/>
+      <w:numFmt w:val="decimal"/>
+      <w:lvlText w:val="%2."/>
+      <w:lvlJc w:val="left"/>
+      <w:pPr>
+        <w:ind w:left="1440" w:hanging="480"/>
+      </w:pPr>
+    </w:lvl>
+    <w:lvl w:ilvl="2">
+      <w:start w:val="7"/>
+      <w:numFmt w:val="decimal"/>
+      <w:lvlText w:val="%3."/>
+      <w:lvlJc w:val="left"/>
+      <w:pPr>
+        <w:ind w:left="2160" w:hanging="480"/>
+      </w:pPr>
+    </w:lvl>
+    <w:lvl w:ilvl="3">
+      <w:start w:val="7"/>
+      <w:numFmt w:val="decimal"/>
+      <w:lvlText w:val="%4."/>
+      <w:lvlJc w:val="left"/>
+      <w:pPr>
+        <w:ind w:left="2880" w:hanging="480"/>
+      </w:pPr>
+    </w:lvl>
+    <w:lvl w:ilvl="4">
+      <w:start w:val="7"/>
+      <w:numFmt w:val="decimal"/>
+      <w:lvlText w:val="%5."/>
+      <w:lvlJc w:val="left"/>
+      <w:pPr>
+        <w:ind w:left="3600" w:hanging="480"/>
+      </w:pPr>
+    </w:lvl>
+    <w:lvl w:ilvl="5">
+      <w:start w:val="7"/>
+      <w:numFmt w:val="decimal"/>
+      <w:lvlText w:val="%6."/>
+      <w:lvlJc w:val="left"/>
+      <w:pPr>
+        <w:ind w:left="4320" w:hanging="480"/>
+      </w:pPr>
+    </w:lvl>
+    <w:lvl w:ilvl="6">
+      <w:start w:val="7"/>
+      <w:numFmt w:val="decimal"/>
+      <w:lvlText w:val="%7."/>
+      <w:lvlJc w:val="left"/>
+      <w:pPr>
+        <w:ind w:left="5040" w:hanging="480"/>
+      </w:pPr>
+    </w:lvl>
+    <w:lvl w:ilvl="7">
+      <w:start w:val="7"/>
+      <w:numFmt w:val="decimal"/>
+      <w:lvlText w:val="%8."/>
+      <w:lvlJc w:val="left"/>
+      <w:pPr>
+        <w:ind w:left="5760" w:hanging="480"/>
+      </w:pPr>
+    </w:lvl>
+    <w:lvl w:ilvl="8">
+      <w:start w:val="7"/>
+      <w:numFmt w:val="decimal"/>
+      <w:lvlText w:val="%9."/>
+      <w:lvlJc w:val="left"/>
+      <w:pPr>
+        <w:ind w:left="6480" w:hanging="480"/>
+      </w:pPr>
+    </w:lvl>
+  </w:abstractNum>
+  <w:abstractNum w:abstractNumId="99418">
+    <w:nsid w:val="A99418"/>
+    <w:multiLevelType w:val="multilevel"/>
+    <w:lvl w:ilvl="0">
+      <w:start w:val="8"/>
+      <w:numFmt w:val="decimal"/>
+      <w:lvlText w:val="%1."/>
+      <w:lvlJc w:val="left"/>
+      <w:pPr>
+        <w:ind w:left="720" w:hanging="480"/>
+      </w:pPr>
+    </w:lvl>
+    <w:lvl w:ilvl="1">
+      <w:start w:val="8"/>
+      <w:numFmt w:val="decimal"/>
+      <w:lvlText w:val="%2."/>
+      <w:lvlJc w:val="left"/>
+      <w:pPr>
+        <w:ind w:left="1440" w:hanging="480"/>
+      </w:pPr>
+    </w:lvl>
+    <w:lvl w:ilvl="2">
+      <w:start w:val="8"/>
+      <w:numFmt w:val="decimal"/>
+      <w:lvlText w:val="%3."/>
+      <w:lvlJc w:val="left"/>
+      <w:pPr>
+        <w:ind w:left="2160" w:hanging="480"/>
+      </w:pPr>
+    </w:lvl>
+    <w:lvl w:ilvl="3">
+      <w:start w:val="8"/>
+      <w:numFmt w:val="decimal"/>
+      <w:lvlText w:val="%4."/>
+      <w:lvlJc w:val="left"/>
+      <w:pPr>
+        <w:ind w:left="2880" w:hanging="480"/>
+      </w:pPr>
+    </w:lvl>
+    <w:lvl w:ilvl="4">
+      <w:start w:val="8"/>
+      <w:numFmt w:val="decimal"/>
+      <w:lvlText w:val="%5."/>
+      <w:lvlJc w:val="left"/>
+      <w:pPr>
+        <w:ind w:left="3600" w:hanging="480"/>
+      </w:pPr>
+    </w:lvl>
+    <w:lvl w:ilvl="5">
+      <w:start w:val="8"/>
+      <w:numFmt w:val="decimal"/>
+      <w:lvlText w:val="%6."/>
+      <w:lvlJc w:val="left"/>
+      <w:pPr>
+        <w:ind w:left="4320" w:hanging="480"/>
+      </w:pPr>
+    </w:lvl>
+    <w:lvl w:ilvl="6">
+      <w:start w:val="8"/>
+      <w:numFmt w:val="decimal"/>
+      <w:lvlText w:val="%7."/>
+      <w:lvlJc w:val="left"/>
+      <w:pPr>
+        <w:ind w:left="5040" w:hanging="480"/>
+      </w:pPr>
+    </w:lvl>
+    <w:lvl w:ilvl="7">
+      <w:start w:val="8"/>
+      <w:numFmt w:val="decimal"/>
+      <w:lvlText w:val="%8."/>
+      <w:lvlJc w:val="left"/>
+      <w:pPr>
+        <w:ind w:left="5760" w:hanging="480"/>
+      </w:pPr>
+    </w:lvl>
+    <w:lvl w:ilvl="8">
+      <w:start w:val="8"/>
       <w:numFmt w:val="decimal"/>
       <w:lvlText w:val="%9."/>
       <w:lvlJc w:val="left"/>
@@ -632,6 +2955,96 @@
     </w:lvlOverride>
   </w:num>
   <w:num w:numId="1002">
+    <w:abstractNumId w:val="99412"/>
+    <w:lvlOverride w:ilvl="0">
+      <w:startOverride w:val="2"/>
+    </w:lvlOverride>
+    <w:lvlOverride w:ilvl="1">
+      <w:startOverride w:val="2"/>
+    </w:lvlOverride>
+    <w:lvlOverride w:ilvl="2">
+      <w:startOverride w:val="2"/>
+    </w:lvlOverride>
+    <w:lvlOverride w:ilvl="3">
+      <w:startOverride w:val="2"/>
+    </w:lvlOverride>
+    <w:lvlOverride w:ilvl="4">
+      <w:startOverride w:val="2"/>
+    </w:lvlOverride>
+    <w:lvlOverride w:ilvl="5">
+      <w:startOverride w:val="2"/>
+    </w:lvlOverride>
+    <w:lvlOverride w:ilvl="6">
+      <w:startOverride w:val="2"/>
+    </w:lvlOverride>
+    <w:lvlOverride w:ilvl="7">
+      <w:startOverride w:val="2"/>
+    </w:lvlOverride>
+    <w:lvlOverride w:ilvl="8">
+      <w:startOverride w:val="2"/>
+    </w:lvlOverride>
+  </w:num>
+  <w:num w:numId="1003">
+    <w:abstractNumId w:val="99413"/>
+    <w:lvlOverride w:ilvl="0">
+      <w:startOverride w:val="3"/>
+    </w:lvlOverride>
+    <w:lvlOverride w:ilvl="1">
+      <w:startOverride w:val="3"/>
+    </w:lvlOverride>
+    <w:lvlOverride w:ilvl="2">
+      <w:startOverride w:val="3"/>
+    </w:lvlOverride>
+    <w:lvlOverride w:ilvl="3">
+      <w:startOverride w:val="3"/>
+    </w:lvlOverride>
+    <w:lvlOverride w:ilvl="4">
+      <w:startOverride w:val="3"/>
+    </w:lvlOverride>
+    <w:lvlOverride w:ilvl="5">
+      <w:startOverride w:val="3"/>
+    </w:lvlOverride>
+    <w:lvlOverride w:ilvl="6">
+      <w:startOverride w:val="3"/>
+    </w:lvlOverride>
+    <w:lvlOverride w:ilvl="7">
+      <w:startOverride w:val="3"/>
+    </w:lvlOverride>
+    <w:lvlOverride w:ilvl="8">
+      <w:startOverride w:val="3"/>
+    </w:lvlOverride>
+  </w:num>
+  <w:num w:numId="1004">
+    <w:abstractNumId w:val="99414"/>
+    <w:lvlOverride w:ilvl="0">
+      <w:startOverride w:val="4"/>
+    </w:lvlOverride>
+    <w:lvlOverride w:ilvl="1">
+      <w:startOverride w:val="4"/>
+    </w:lvlOverride>
+    <w:lvlOverride w:ilvl="2">
+      <w:startOverride w:val="4"/>
+    </w:lvlOverride>
+    <w:lvlOverride w:ilvl="3">
+      <w:startOverride w:val="4"/>
+    </w:lvlOverride>
+    <w:lvlOverride w:ilvl="4">
+      <w:startOverride w:val="4"/>
+    </w:lvlOverride>
+    <w:lvlOverride w:ilvl="5">
+      <w:startOverride w:val="4"/>
+    </w:lvlOverride>
+    <w:lvlOverride w:ilvl="6">
+      <w:startOverride w:val="4"/>
+    </w:lvlOverride>
+    <w:lvlOverride w:ilvl="7">
+      <w:startOverride w:val="4"/>
+    </w:lvlOverride>
+    <w:lvlOverride w:ilvl="8">
+      <w:startOverride w:val="4"/>
+    </w:lvlOverride>
+  </w:num>
+  <w:num w:numId="1005">
     <w:abstractNumId w:val="99415"/>
     <w:lvlOverride w:ilvl="0">
       <w:startOverride w:val="5"/>
@@ -661,7 +3074,67 @@
       <w:startOverride w:val="5"/>
     </w:lvlOverride>
   </w:num>
-  <w:num w:numId="1003">
+  <w:num w:numId="1006">
+    <w:abstractNumId w:val="99416"/>
+    <w:lvlOverride w:ilvl="0">
+      <w:startOverride w:val="6"/>
+    </w:lvlOverride>
+    <w:lvlOverride w:ilvl="1">
+      <w:startOverride w:val="6"/>
+    </w:lvlOverride>
+    <w:lvlOverride w:ilvl="2">
+      <w:startOverride w:val="6"/>
+    </w:lvlOverride>
+    <w:lvlOverride w:ilvl="3">
+      <w:startOverride w:val="6"/>
+    </w:lvlOverride>
+    <w:lvlOverride w:ilvl="4">
+      <w:startOverride w:val="6"/>
+    </w:lvlOverride>
+    <w:lvlOverride w:ilvl="5">
+      <w:startOverride w:val="6"/>
+    </w:lvlOverride>
+    <w:lvlOverride w:ilvl="6">
+      <w:startOverride w:val="6"/>
+    </w:lvlOverride>
+    <w:lvlOverride w:ilvl="7">
+      <w:startOverride w:val="6"/>
+    </w:lvlOverride>
+    <w:lvlOverride w:ilvl="8">
+      <w:startOverride w:val="6"/>
+    </w:lvlOverride>
+  </w:num>
+  <w:num w:numId="1007">
+    <w:abstractNumId w:val="99417"/>
+    <w:lvlOverride w:ilvl="0">
+      <w:startOverride w:val="7"/>
+    </w:lvlOverride>
+    <w:lvlOverride w:ilvl="1">
+      <w:startOverride w:val="7"/>
+    </w:lvlOverride>
+    <w:lvlOverride w:ilvl="2">
+      <w:startOverride w:val="7"/>
+    </w:lvlOverride>
+    <w:lvlOverride w:ilvl="3">
+      <w:startOverride w:val="7"/>
+    </w:lvlOverride>
+    <w:lvlOverride w:ilvl="4">
+      <w:startOverride w:val="7"/>
+    </w:lvlOverride>
+    <w:lvlOverride w:ilvl="5">
+      <w:startOverride w:val="7"/>
+    </w:lvlOverride>
+    <w:lvlOverride w:ilvl="6">
+      <w:startOverride w:val="7"/>
+    </w:lvlOverride>
+    <w:lvlOverride w:ilvl="7">
+      <w:startOverride w:val="7"/>
+    </w:lvlOverride>
+    <w:lvlOverride w:ilvl="8">
+      <w:startOverride w:val="7"/>
+    </w:lvlOverride>
+  </w:num>
+  <w:num w:numId="1008">
     <w:abstractNumId w:val="99411"/>
     <w:lvlOverride w:ilvl="0">
       <w:startOverride w:val="1"/>
@@ -689,6 +3162,216 @@
     </w:lvlOverride>
     <w:lvlOverride w:ilvl="8">
       <w:startOverride w:val="1"/>
+    </w:lvlOverride>
+  </w:num>
+  <w:num w:numId="1009">
+    <w:abstractNumId w:val="99412"/>
+    <w:lvlOverride w:ilvl="0">
+      <w:startOverride w:val="2"/>
+    </w:lvlOverride>
+    <w:lvlOverride w:ilvl="1">
+      <w:startOverride w:val="2"/>
+    </w:lvlOverride>
+    <w:lvlOverride w:ilvl="2">
+      <w:startOverride w:val="2"/>
+    </w:lvlOverride>
+    <w:lvlOverride w:ilvl="3">
+      <w:startOverride w:val="2"/>
+    </w:lvlOverride>
+    <w:lvlOverride w:ilvl="4">
+      <w:startOverride w:val="2"/>
+    </w:lvlOverride>
+    <w:lvlOverride w:ilvl="5">
+      <w:startOverride w:val="2"/>
+    </w:lvlOverride>
+    <w:lvlOverride w:ilvl="6">
+      <w:startOverride w:val="2"/>
+    </w:lvlOverride>
+    <w:lvlOverride w:ilvl="7">
+      <w:startOverride w:val="2"/>
+    </w:lvlOverride>
+    <w:lvlOverride w:ilvl="8">
+      <w:startOverride w:val="2"/>
+    </w:lvlOverride>
+  </w:num>
+  <w:num w:numId="1010">
+    <w:abstractNumId w:val="99413"/>
+    <w:lvlOverride w:ilvl="0">
+      <w:startOverride w:val="3"/>
+    </w:lvlOverride>
+    <w:lvlOverride w:ilvl="1">
+      <w:startOverride w:val="3"/>
+    </w:lvlOverride>
+    <w:lvlOverride w:ilvl="2">
+      <w:startOverride w:val="3"/>
+    </w:lvlOverride>
+    <w:lvlOverride w:ilvl="3">
+      <w:startOverride w:val="3"/>
+    </w:lvlOverride>
+    <w:lvlOverride w:ilvl="4">
+      <w:startOverride w:val="3"/>
+    </w:lvlOverride>
+    <w:lvlOverride w:ilvl="5">
+      <w:startOverride w:val="3"/>
+    </w:lvlOverride>
+    <w:lvlOverride w:ilvl="6">
+      <w:startOverride w:val="3"/>
+    </w:lvlOverride>
+    <w:lvlOverride w:ilvl="7">
+      <w:startOverride w:val="3"/>
+    </w:lvlOverride>
+    <w:lvlOverride w:ilvl="8">
+      <w:startOverride w:val="3"/>
+    </w:lvlOverride>
+  </w:num>
+  <w:num w:numId="1011">
+    <w:abstractNumId w:val="99414"/>
+    <w:lvlOverride w:ilvl="0">
+      <w:startOverride w:val="4"/>
+    </w:lvlOverride>
+    <w:lvlOverride w:ilvl="1">
+      <w:startOverride w:val="4"/>
+    </w:lvlOverride>
+    <w:lvlOverride w:ilvl="2">
+      <w:startOverride w:val="4"/>
+    </w:lvlOverride>
+    <w:lvlOverride w:ilvl="3">
+      <w:startOverride w:val="4"/>
+    </w:lvlOverride>
+    <w:lvlOverride w:ilvl="4">
+      <w:startOverride w:val="4"/>
+    </w:lvlOverride>
+    <w:lvlOverride w:ilvl="5">
+      <w:startOverride w:val="4"/>
+    </w:lvlOverride>
+    <w:lvlOverride w:ilvl="6">
+      <w:startOverride w:val="4"/>
+    </w:lvlOverride>
+    <w:lvlOverride w:ilvl="7">
+      <w:startOverride w:val="4"/>
+    </w:lvlOverride>
+    <w:lvlOverride w:ilvl="8">
+      <w:startOverride w:val="4"/>
+    </w:lvlOverride>
+  </w:num>
+  <w:num w:numId="1012">
+    <w:abstractNumId w:val="99415"/>
+    <w:lvlOverride w:ilvl="0">
+      <w:startOverride w:val="5"/>
+    </w:lvlOverride>
+    <w:lvlOverride w:ilvl="1">
+      <w:startOverride w:val="5"/>
+    </w:lvlOverride>
+    <w:lvlOverride w:ilvl="2">
+      <w:startOverride w:val="5"/>
+    </w:lvlOverride>
+    <w:lvlOverride w:ilvl="3">
+      <w:startOverride w:val="5"/>
+    </w:lvlOverride>
+    <w:lvlOverride w:ilvl="4">
+      <w:startOverride w:val="5"/>
+    </w:lvlOverride>
+    <w:lvlOverride w:ilvl="5">
+      <w:startOverride w:val="5"/>
+    </w:lvlOverride>
+    <w:lvlOverride w:ilvl="6">
+      <w:startOverride w:val="5"/>
+    </w:lvlOverride>
+    <w:lvlOverride w:ilvl="7">
+      <w:startOverride w:val="5"/>
+    </w:lvlOverride>
+    <w:lvlOverride w:ilvl="8">
+      <w:startOverride w:val="5"/>
+    </w:lvlOverride>
+  </w:num>
+  <w:num w:numId="1013">
+    <w:abstractNumId w:val="99416"/>
+    <w:lvlOverride w:ilvl="0">
+      <w:startOverride w:val="6"/>
+    </w:lvlOverride>
+    <w:lvlOverride w:ilvl="1">
+      <w:startOverride w:val="6"/>
+    </w:lvlOverride>
+    <w:lvlOverride w:ilvl="2">
+      <w:startOverride w:val="6"/>
+    </w:lvlOverride>
+    <w:lvlOverride w:ilvl="3">
+      <w:startOverride w:val="6"/>
+    </w:lvlOverride>
+    <w:lvlOverride w:ilvl="4">
+      <w:startOverride w:val="6"/>
+    </w:lvlOverride>
+    <w:lvlOverride w:ilvl="5">
+      <w:startOverride w:val="6"/>
+    </w:lvlOverride>
+    <w:lvlOverride w:ilvl="6">
+      <w:startOverride w:val="6"/>
+    </w:lvlOverride>
+    <w:lvlOverride w:ilvl="7">
+      <w:startOverride w:val="6"/>
+    </w:lvlOverride>
+    <w:lvlOverride w:ilvl="8">
+      <w:startOverride w:val="6"/>
+    </w:lvlOverride>
+  </w:num>
+  <w:num w:numId="1014">
+    <w:abstractNumId w:val="99417"/>
+    <w:lvlOverride w:ilvl="0">
+      <w:startOverride w:val="7"/>
+    </w:lvlOverride>
+    <w:lvlOverride w:ilvl="1">
+      <w:startOverride w:val="7"/>
+    </w:lvlOverride>
+    <w:lvlOverride w:ilvl="2">
+      <w:startOverride w:val="7"/>
+    </w:lvlOverride>
+    <w:lvlOverride w:ilvl="3">
+      <w:startOverride w:val="7"/>
+    </w:lvlOverride>
+    <w:lvlOverride w:ilvl="4">
+      <w:startOverride w:val="7"/>
+    </w:lvlOverride>
+    <w:lvlOverride w:ilvl="5">
+      <w:startOverride w:val="7"/>
+    </w:lvlOverride>
+    <w:lvlOverride w:ilvl="6">
+      <w:startOverride w:val="7"/>
+    </w:lvlOverride>
+    <w:lvlOverride w:ilvl="7">
+      <w:startOverride w:val="7"/>
+    </w:lvlOverride>
+    <w:lvlOverride w:ilvl="8">
+      <w:startOverride w:val="7"/>
+    </w:lvlOverride>
+  </w:num>
+  <w:num w:numId="1015">
+    <w:abstractNumId w:val="99418"/>
+    <w:lvlOverride w:ilvl="0">
+      <w:startOverride w:val="8"/>
+    </w:lvlOverride>
+    <w:lvlOverride w:ilvl="1">
+      <w:startOverride w:val="8"/>
+    </w:lvlOverride>
+    <w:lvlOverride w:ilvl="2">
+      <w:startOverride w:val="8"/>
+    </w:lvlOverride>
+    <w:lvlOverride w:ilvl="3">
+      <w:startOverride w:val="8"/>
+    </w:lvlOverride>
+    <w:lvlOverride w:ilvl="4">
+      <w:startOverride w:val="8"/>
+    </w:lvlOverride>
+    <w:lvlOverride w:ilvl="5">
+      <w:startOverride w:val="8"/>
+    </w:lvlOverride>
+    <w:lvlOverride w:ilvl="6">
+      <w:startOverride w:val="8"/>
+    </w:lvlOverride>
+    <w:lvlOverride w:ilvl="7">
+      <w:startOverride w:val="8"/>
+    </w:lvlOverride>
+    <w:lvlOverride w:ilvl="8">
+      <w:startOverride w:val="8"/>
     </w:lvlOverride>
   </w:num>
 </w:numbering>

</xml_diff>